<commit_message>
Small fixes to RFR Description
Fixed fire interval table (more compact now)
Changed Landfire to LandFire
</commit_message>
<xml_diff>
--- a/_RFR/RFR Draft Description.docx
+++ b/_RFR/RFR Draft Description.docx
@@ -690,7 +690,35 @@
           <w:rFonts w:eastAsia="Times New Roman"/>
           <w:noProof/>
         </w:rPr>
-        <w:t xml:space="preserve"> (Landfire 2007a, Landfire 2007b)</w:t>
+        <w:t xml:space="preserve"> (</w:t>
+      </w:r>
+      <w:r>
+        <w:rPr>
+          <w:rFonts w:eastAsia="Times New Roman"/>
+          <w:noProof/>
+        </w:rPr>
+        <w:t>LandFire</w:t>
+      </w:r>
+      <w:r>
+        <w:rPr>
+          <w:rFonts w:eastAsia="Times New Roman"/>
+          <w:noProof/>
+        </w:rPr>
+        <w:t xml:space="preserve"> 2007a, </w:t>
+      </w:r>
+      <w:r>
+        <w:rPr>
+          <w:rFonts w:eastAsia="Times New Roman"/>
+          <w:noProof/>
+        </w:rPr>
+        <w:t>LandFire</w:t>
+      </w:r>
+      <w:r>
+        <w:rPr>
+          <w:rFonts w:eastAsia="Times New Roman"/>
+          <w:noProof/>
+        </w:rPr>
+        <w:t xml:space="preserve"> 2007b)</w:t>
       </w:r>
       <w:r>
         <w:rPr>
@@ -1313,7 +1341,13 @@
         <w:t>is uncommon. Shrubs are more abundant than at less productive sites, but species are similar</w:t>
       </w:r>
       <w:r>
-        <w:t xml:space="preserve"> (Landfire 2007b)</w:t>
+        <w:t xml:space="preserve"> (</w:t>
+      </w:r>
+      <w:r>
+        <w:t>LandFire</w:t>
+      </w:r>
+      <w:r>
+        <w:t xml:space="preserve"> 2007b)</w:t>
       </w:r>
       <w:r>
         <w:t>.</w:t>
@@ -1455,7 +1489,13 @@
         <w:t>ate</w:t>
       </w:r>
       <w:r>
-        <w:t xml:space="preserve"> (Landfire 2007a)</w:t>
+        <w:t xml:space="preserve"> (</w:t>
+      </w:r>
+      <w:r>
+        <w:t>LandFire</w:t>
+      </w:r>
+      <w:r>
+        <w:t xml:space="preserve"> 2007a)</w:t>
       </w:r>
       <w:r>
         <w:t>.</w:t>
@@ -2051,7 +2091,10 @@
         <w:t xml:space="preserve"> are associated with added soil moisture, i.e., azonal wet sites. These sites are often close to streams and lakes. Other sites include meadow edges, rock reservoirs, springs and seeps. Terrain can be simple to complex. At lower elevations, topographic conditions for this type tends toward positions resulting in relatively colder, wetter conditions within the prevailing climate, e.g., ravines, north slopes, wet depressions, etc. (</w:t>
       </w:r>
       <w:r>
-        <w:t>Landfire 2007c</w:t>
+        <w:t>LandFire</w:t>
+      </w:r>
+      <w:r>
+        <w:t xml:space="preserve"> 2007c</w:t>
       </w:r>
       <w:r>
         <w:t>)</w:t>
@@ -2472,7 +2515,19 @@
         <w:rPr>
           <w:lang w:eastAsia="ja-JP"/>
         </w:rPr>
-        <w:t>The Landfire models for red fir forest in zone 6 did not include any stage-by-stage information on return intervals for any type of disturbance, or information on succession transitions without disturbance. The BPS model for zone 6 was split into 2 parts reflecting the nor</w:t>
+        <w:t xml:space="preserve">The </w:t>
+      </w:r>
+      <w:r>
+        <w:rPr>
+          <w:lang w:eastAsia="ja-JP"/>
+        </w:rPr>
+        <w:t>LandFire</w:t>
+      </w:r>
+      <w:r>
+        <w:rPr>
+          <w:lang w:eastAsia="ja-JP"/>
+        </w:rPr>
+        <w:t xml:space="preserve"> models for red fir forest in zone 6 did not include any stage-by-stage information on return intervals for any type of disturbance, or information on succession transitions without disturbance. The BPS model for zone 6 was split into 2 parts reflecting the nor</w:t>
       </w:r>
       <w:r>
         <w:rPr>
@@ -2953,7 +3008,10 @@
         <w:t xml:space="preserve"> (</w:t>
       </w:r>
       <w:r>
-        <w:t>Landfire 2007c</w:t>
+        <w:t>LandFire</w:t>
+      </w:r>
+      <w:r>
+        <w:t xml:space="preserve"> 2007c</w:t>
       </w:r>
       <w:r>
         <w:t>)</w:t>
@@ -3135,7 +3193,6 @@
             <w:pPr>
               <w:keepNext/>
               <w:keepLines/>
-              <w:spacing w:before="200"/>
               <w:ind w:left="360" w:hanging="360"/>
               <w:jc w:val="center"/>
               <w:outlineLvl w:val="8"/>
@@ -3171,7 +3228,6 @@
             <w:pPr>
               <w:keepNext/>
               <w:keepLines/>
-              <w:spacing w:before="200"/>
               <w:jc w:val="center"/>
               <w:outlineLvl w:val="8"/>
               <w:rPr>
@@ -3206,7 +3262,6 @@
             <w:pPr>
               <w:keepNext/>
               <w:keepLines/>
-              <w:spacing w:before="200"/>
               <w:jc w:val="center"/>
               <w:outlineLvl w:val="8"/>
               <w:rPr>
@@ -3371,43 +3426,6 @@
             <w:pPr>
               <w:keepNext/>
               <w:keepLines/>
-              <w:spacing w:before="200"/>
-              <w:jc w:val="center"/>
-              <w:outlineLvl w:val="8"/>
-              <w:rPr>
-                <w:b/>
-                <w:color w:val="000000"/>
-              </w:rPr>
-            </w:pPr>
-            <w:r>
-              <w:rPr>
-                <w:b/>
-                <w:color w:val="000000"/>
-              </w:rPr>
-              <w:t>RFR</w:t>
-            </w:r>
-          </w:p>
-        </w:tc>
-        <w:tc>
-          <w:tcPr>
-            <w:tcW w:w="1323" w:type="dxa"/>
-            <w:vMerge w:val="restart"/>
-            <w:tcBorders>
-              <w:top w:val="nil"/>
-              <w:left w:val="nil"/>
-              <w:bottom w:val="single" w:sz="4" w:space="0" w:color="auto"/>
-              <w:right w:val="nil"/>
-            </w:tcBorders>
-            <w:shd w:val="clear" w:color="auto" w:fill="auto"/>
-            <w:noWrap/>
-            <w:vAlign w:val="center"/>
-            <w:hideMark/>
-          </w:tcPr>
-          <w:p>
-            <w:pPr>
-              <w:keepNext/>
-              <w:keepLines/>
-              <w:spacing w:before="200"/>
               <w:jc w:val="center"/>
               <w:outlineLvl w:val="8"/>
               <w:rPr>
@@ -3418,6 +3436,39 @@
               <w:rPr>
                 <w:color w:val="000000"/>
               </w:rPr>
+              <w:t>RFR</w:t>
+            </w:r>
+          </w:p>
+        </w:tc>
+        <w:tc>
+          <w:tcPr>
+            <w:tcW w:w="1323" w:type="dxa"/>
+            <w:vMerge w:val="restart"/>
+            <w:tcBorders>
+              <w:top w:val="nil"/>
+              <w:left w:val="nil"/>
+              <w:bottom w:val="single" w:sz="4" w:space="0" w:color="auto"/>
+              <w:right w:val="nil"/>
+            </w:tcBorders>
+            <w:shd w:val="clear" w:color="auto" w:fill="auto"/>
+            <w:noWrap/>
+            <w:vAlign w:val="center"/>
+            <w:hideMark/>
+          </w:tcPr>
+          <w:p>
+            <w:pPr>
+              <w:keepNext/>
+              <w:keepLines/>
+              <w:jc w:val="center"/>
+              <w:outlineLvl w:val="8"/>
+              <w:rPr>
+                <w:color w:val="000000"/>
+              </w:rPr>
+            </w:pPr>
+            <w:r>
+              <w:rPr>
+                <w:color w:val="000000"/>
+              </w:rPr>
               <w:t>Mesic</w:t>
             </w:r>
           </w:p>
@@ -3620,7 +3671,6 @@
             <w:pPr>
               <w:keepNext/>
               <w:keepLines/>
-              <w:spacing w:before="200"/>
               <w:jc w:val="center"/>
               <w:outlineLvl w:val="8"/>
               <w:rPr>
@@ -3805,7 +3855,6 @@
             <w:pPr>
               <w:keepNext/>
               <w:keepLines/>
-              <w:spacing w:before="200"/>
               <w:jc w:val="center"/>
               <w:outlineLvl w:val="8"/>
               <w:rPr>
@@ -3971,7 +4020,6 @@
             <w:pPr>
               <w:keepNext/>
               <w:keepLines/>
-              <w:spacing w:before="200"/>
               <w:jc w:val="center"/>
               <w:outlineLvl w:val="8"/>
               <w:rPr>
@@ -4003,7 +4051,6 @@
             <w:pPr>
               <w:keepNext/>
               <w:keepLines/>
-              <w:spacing w:before="200"/>
               <w:jc w:val="center"/>
               <w:outlineLvl w:val="8"/>
               <w:rPr>
@@ -4186,7 +4233,6 @@
             <w:pPr>
               <w:keepNext/>
               <w:keepLines/>
-              <w:spacing w:before="200"/>
               <w:jc w:val="center"/>
               <w:outlineLvl w:val="8"/>
               <w:rPr>
@@ -4369,7 +4415,6 @@
             <w:pPr>
               <w:keepNext/>
               <w:keepLines/>
-              <w:spacing w:before="200"/>
               <w:jc w:val="center"/>
               <w:outlineLvl w:val="8"/>
               <w:rPr>
@@ -4570,7 +4615,6 @@
             <w:pPr>
               <w:keepNext/>
               <w:keepLines/>
-              <w:spacing w:before="200"/>
               <w:jc w:val="center"/>
               <w:outlineLvl w:val="8"/>
               <w:rPr>
@@ -4753,7 +4797,6 @@
             <w:pPr>
               <w:keepNext/>
               <w:keepLines/>
-              <w:spacing w:before="200"/>
               <w:jc w:val="center"/>
               <w:outlineLvl w:val="8"/>
               <w:rPr>
@@ -4868,13 +4911,7 @@
               <w:rPr>
                 <w:color w:val="000000"/>
               </w:rPr>
-              <w:t>8</w:t>
-            </w:r>
-            <w:r>
-              <w:rPr>
-                <w:color w:val="000000"/>
-              </w:rPr>
-              <w:t>2</w:t>
+              <w:t>82</w:t>
             </w:r>
           </w:p>
         </w:tc>
@@ -4942,7 +4979,6 @@
             <w:pPr>
               <w:keepNext/>
               <w:keepLines/>
-              <w:spacing w:before="200"/>
               <w:jc w:val="center"/>
               <w:outlineLvl w:val="8"/>
               <w:rPr>
@@ -5091,43 +5127,6 @@
             <w:pPr>
               <w:keepNext/>
               <w:keepLines/>
-              <w:spacing w:before="200"/>
-              <w:jc w:val="center"/>
-              <w:outlineLvl w:val="8"/>
-              <w:rPr>
-                <w:b/>
-                <w:color w:val="000000"/>
-              </w:rPr>
-            </w:pPr>
-            <w:r>
-              <w:rPr>
-                <w:b/>
-                <w:color w:val="000000"/>
-              </w:rPr>
-              <w:t>RFR-ASP</w:t>
-            </w:r>
-          </w:p>
-        </w:tc>
-        <w:tc>
-          <w:tcPr>
-            <w:tcW w:w="1323" w:type="dxa"/>
-            <w:vMerge w:val="restart"/>
-            <w:tcBorders>
-              <w:top w:val="single" w:sz="4" w:space="0" w:color="auto"/>
-              <w:left w:val="nil"/>
-              <w:bottom w:val="single" w:sz="4" w:space="0" w:color="000000"/>
-              <w:right w:val="nil"/>
-            </w:tcBorders>
-            <w:shd w:val="clear" w:color="auto" w:fill="auto"/>
-            <w:noWrap/>
-            <w:vAlign w:val="center"/>
-            <w:hideMark/>
-          </w:tcPr>
-          <w:p>
-            <w:pPr>
-              <w:keepNext/>
-              <w:keepLines/>
-              <w:spacing w:before="200"/>
               <w:jc w:val="center"/>
               <w:outlineLvl w:val="8"/>
               <w:rPr>
@@ -5138,20 +5137,28 @@
               <w:rPr>
                 <w:color w:val="000000"/>
               </w:rPr>
-              <w:t>n/a</w:t>
-            </w:r>
-          </w:p>
-        </w:tc>
-        <w:tc>
-          <w:tcPr>
-            <w:tcW w:w="1300" w:type="dxa"/>
+              <w:t>RFR</w:t>
+            </w:r>
+            <w:r>
+              <w:rPr>
+                <w:color w:val="000000"/>
+              </w:rPr>
+              <w:t>-ASP</w:t>
+            </w:r>
+          </w:p>
+        </w:tc>
+        <w:tc>
+          <w:tcPr>
+            <w:tcW w:w="1323" w:type="dxa"/>
+            <w:vMerge w:val="restart"/>
             <w:tcBorders>
               <w:top w:val="single" w:sz="4" w:space="0" w:color="auto"/>
               <w:left w:val="nil"/>
-              <w:bottom w:val="nil"/>
+              <w:bottom w:val="single" w:sz="4" w:space="0" w:color="000000"/>
               <w:right w:val="nil"/>
             </w:tcBorders>
             <w:shd w:val="clear" w:color="auto" w:fill="auto"/>
+            <w:noWrap/>
             <w:vAlign w:val="center"/>
             <w:hideMark/>
           </w:tcPr>
@@ -5159,7 +5166,6 @@
             <w:pPr>
               <w:keepNext/>
               <w:keepLines/>
-              <w:spacing w:before="200"/>
               <w:jc w:val="center"/>
               <w:outlineLvl w:val="8"/>
               <w:rPr>
@@ -5170,6 +5176,37 @@
               <w:rPr>
                 <w:color w:val="000000"/>
               </w:rPr>
+              <w:t>n/a</w:t>
+            </w:r>
+          </w:p>
+        </w:tc>
+        <w:tc>
+          <w:tcPr>
+            <w:tcW w:w="1300" w:type="dxa"/>
+            <w:tcBorders>
+              <w:top w:val="single" w:sz="4" w:space="0" w:color="auto"/>
+              <w:left w:val="nil"/>
+              <w:bottom w:val="nil"/>
+              <w:right w:val="nil"/>
+            </w:tcBorders>
+            <w:shd w:val="clear" w:color="auto" w:fill="auto"/>
+            <w:vAlign w:val="center"/>
+            <w:hideMark/>
+          </w:tcPr>
+          <w:p>
+            <w:pPr>
+              <w:keepNext/>
+              <w:keepLines/>
+              <w:jc w:val="center"/>
+              <w:outlineLvl w:val="8"/>
+              <w:rPr>
+                <w:color w:val="000000"/>
+              </w:rPr>
+            </w:pPr>
+            <w:r>
+              <w:rPr>
+                <w:color w:val="000000"/>
+              </w:rPr>
               <w:t>High</w:t>
             </w:r>
           </w:p>
@@ -5342,7 +5379,6 @@
             <w:pPr>
               <w:keepNext/>
               <w:keepLines/>
-              <w:spacing w:before="200"/>
               <w:jc w:val="center"/>
               <w:outlineLvl w:val="8"/>
               <w:rPr>
@@ -5525,7 +5561,6 @@
             <w:pPr>
               <w:keepNext/>
               <w:keepLines/>
-              <w:spacing w:before="200"/>
               <w:jc w:val="center"/>
               <w:outlineLvl w:val="8"/>
               <w:rPr>
@@ -5652,7 +5687,6 @@
         </w:tc>
       </w:tr>
     </w:tbl>
-    <w:p/>
     <w:p>
       <w:pPr>
         <w:keepNext/>
@@ -5937,7 +5971,13 @@
         <w:t>A. magnifica</w:t>
       </w:r>
       <w:r>
-        <w:t xml:space="preserve"> comes in over time. Shrub cover is an important component (Landfire 2007b).</w:t>
+        <w:t xml:space="preserve"> comes in over time. Shrub cover is an important component (</w:t>
+      </w:r>
+      <w:r>
+        <w:t>LandFire</w:t>
+      </w:r>
+      <w:r>
+        <w:t xml:space="preserve"> 2007b).</w:t>
       </w:r>
       <w:r>
         <w:t xml:space="preserve"> On xeric sites, there is regeneration of </w:t>
@@ -5976,7 +6016,13 @@
         <w:t>P. lambertiana</w:t>
       </w:r>
       <w:r>
-        <w:t xml:space="preserve"> from seed. Shrub cover varies. Herbs are often sparse due to competition for soil moisture on light soils (Landfire 2007a). Ultramafic sites </w:t>
+        <w:t xml:space="preserve"> from seed. Shrub cover varies. Herbs are often sparse due to competition for soil moisture on light soils (</w:t>
+      </w:r>
+      <w:r>
+        <w:t>LandFire</w:t>
+      </w:r>
+      <w:r>
+        <w:t xml:space="preserve"> 2007a). Ultramafic sites </w:t>
       </w:r>
       <w:r>
         <w:rPr>
@@ -6544,7 +6590,39 @@
           <w:noProof/>
           <w:szCs w:val="20"/>
         </w:rPr>
-        <w:t>(Landfire 2007a; Landfire 2007b).</w:t>
+        <w:t>(</w:t>
+      </w:r>
+      <w:r>
+        <w:rPr>
+          <w:rFonts w:eastAsia="Times New Roman"/>
+          <w:noProof/>
+          <w:szCs w:val="20"/>
+        </w:rPr>
+        <w:t>LandFire</w:t>
+      </w:r>
+      <w:r>
+        <w:rPr>
+          <w:rFonts w:eastAsia="Times New Roman"/>
+          <w:noProof/>
+          <w:szCs w:val="20"/>
+        </w:rPr>
+        <w:t xml:space="preserve"> 2007a; </w:t>
+      </w:r>
+      <w:r>
+        <w:rPr>
+          <w:rFonts w:eastAsia="Times New Roman"/>
+          <w:noProof/>
+          <w:szCs w:val="20"/>
+        </w:rPr>
+        <w:t>LandFire</w:t>
+      </w:r>
+      <w:r>
+        <w:rPr>
+          <w:rFonts w:eastAsia="Times New Roman"/>
+          <w:noProof/>
+          <w:szCs w:val="20"/>
+        </w:rPr>
+        <w:t xml:space="preserve"> 2007b).</w:t>
       </w:r>
     </w:p>
     <w:p>
@@ -6709,7 +6787,39 @@
           <w:noProof/>
           <w:szCs w:val="20"/>
         </w:rPr>
-        <w:t xml:space="preserve"> (Landfire 2007a; Landfire 2007b)</w:t>
+        <w:t xml:space="preserve"> (</w:t>
+      </w:r>
+      <w:r>
+        <w:rPr>
+          <w:rFonts w:eastAsia="Times New Roman"/>
+          <w:noProof/>
+          <w:szCs w:val="20"/>
+        </w:rPr>
+        <w:t>LandFire</w:t>
+      </w:r>
+      <w:r>
+        <w:rPr>
+          <w:rFonts w:eastAsia="Times New Roman"/>
+          <w:noProof/>
+          <w:szCs w:val="20"/>
+        </w:rPr>
+        <w:t xml:space="preserve"> 2007a; </w:t>
+      </w:r>
+      <w:r>
+        <w:rPr>
+          <w:rFonts w:eastAsia="Times New Roman"/>
+          <w:noProof/>
+          <w:szCs w:val="20"/>
+        </w:rPr>
+        <w:t>LandFire</w:t>
+      </w:r>
+      <w:r>
+        <w:rPr>
+          <w:rFonts w:eastAsia="Times New Roman"/>
+          <w:noProof/>
+          <w:szCs w:val="20"/>
+        </w:rPr>
+        <w:t xml:space="preserve"> 2007b)</w:t>
       </w:r>
       <w:r>
         <w:rPr>
@@ -7532,7 +7642,39 @@
           <w:noProof/>
           <w:szCs w:val="20"/>
         </w:rPr>
-        <w:t xml:space="preserve"> (Landfire 2007a, Landfire 2007b).</w:t>
+        <w:t xml:space="preserve"> (</w:t>
+      </w:r>
+      <w:r>
+        <w:rPr>
+          <w:rFonts w:eastAsia="Times New Roman"/>
+          <w:noProof/>
+          <w:szCs w:val="20"/>
+        </w:rPr>
+        <w:t>LandFire</w:t>
+      </w:r>
+      <w:r>
+        <w:rPr>
+          <w:rFonts w:eastAsia="Times New Roman"/>
+          <w:noProof/>
+          <w:szCs w:val="20"/>
+        </w:rPr>
+        <w:t xml:space="preserve"> 2007a, </w:t>
+      </w:r>
+      <w:r>
+        <w:rPr>
+          <w:rFonts w:eastAsia="Times New Roman"/>
+          <w:noProof/>
+          <w:szCs w:val="20"/>
+        </w:rPr>
+        <w:t>LandFire</w:t>
+      </w:r>
+      <w:r>
+        <w:rPr>
+          <w:rFonts w:eastAsia="Times New Roman"/>
+          <w:noProof/>
+          <w:szCs w:val="20"/>
+        </w:rPr>
+        <w:t xml:space="preserve"> 2007b).</w:t>
       </w:r>
     </w:p>
     <w:p>
@@ -8211,20 +8353,41 @@
           <w:rFonts w:ascii="Garamond" w:hAnsi="Garamond"/>
           <w:color w:val="auto"/>
         </w:rPr>
-        <w:t>Landfire 2007a, Landfire 2007b</w:t>
+        <w:t>LandFire</w:t>
       </w:r>
       <w:r>
         <w:rPr>
           <w:rFonts w:ascii="Garamond" w:hAnsi="Garamond"/>
           <w:color w:val="auto"/>
         </w:rPr>
-        <w:t>)</w:t>
+        <w:t xml:space="preserve"> 2007a, </w:t>
       </w:r>
       <w:r>
         <w:rPr>
           <w:rFonts w:ascii="Garamond" w:hAnsi="Garamond"/>
           <w:color w:val="auto"/>
         </w:rPr>
+        <w:t>LandFire</w:t>
+      </w:r>
+      <w:r>
+        <w:rPr>
+          <w:rFonts w:ascii="Garamond" w:hAnsi="Garamond"/>
+          <w:color w:val="auto"/>
+        </w:rPr>
+        <w:t xml:space="preserve"> 2007b</w:t>
+      </w:r>
+      <w:r>
+        <w:rPr>
+          <w:rFonts w:ascii="Garamond" w:hAnsi="Garamond"/>
+          <w:color w:val="auto"/>
+        </w:rPr>
+        <w:t>)</w:t>
+      </w:r>
+      <w:r>
+        <w:rPr>
+          <w:rFonts w:ascii="Garamond" w:hAnsi="Garamond"/>
+          <w:color w:val="auto"/>
+        </w:rPr>
         <w:t xml:space="preserve"> </w:t>
       </w:r>
     </w:p>
@@ -8313,7 +8476,16 @@
         <w:t xml:space="preserve">, </w:t>
       </w:r>
       <w:r>
-        <w:t>Landfire 2007a, Landfire 2007b</w:t>
+        <w:t>LandFire</w:t>
+      </w:r>
+      <w:r>
+        <w:t xml:space="preserve"> 2007a, </w:t>
+      </w:r>
+      <w:r>
+        <w:t>LandFire</w:t>
+      </w:r>
+      <w:r>
+        <w:t xml:space="preserve"> 2007b</w:t>
       </w:r>
       <w:r>
         <w:t xml:space="preserve">). </w:t>
@@ -9067,7 +9239,39 @@
           <w:noProof/>
           <w:szCs w:val="20"/>
         </w:rPr>
-        <w:t xml:space="preserve">, Landfire 2007a, Landfire 2007b). </w:t>
+        <w:t xml:space="preserve">, </w:t>
+      </w:r>
+      <w:r>
+        <w:rPr>
+          <w:rFonts w:eastAsia="Times New Roman"/>
+          <w:noProof/>
+          <w:szCs w:val="20"/>
+        </w:rPr>
+        <w:t>LandFire</w:t>
+      </w:r>
+      <w:r>
+        <w:rPr>
+          <w:rFonts w:eastAsia="Times New Roman"/>
+          <w:noProof/>
+          <w:szCs w:val="20"/>
+        </w:rPr>
+        <w:t xml:space="preserve"> 2007a, </w:t>
+      </w:r>
+      <w:r>
+        <w:rPr>
+          <w:rFonts w:eastAsia="Times New Roman"/>
+          <w:noProof/>
+          <w:szCs w:val="20"/>
+        </w:rPr>
+        <w:t>LandFire</w:t>
+      </w:r>
+      <w:r>
+        <w:rPr>
+          <w:rFonts w:eastAsia="Times New Roman"/>
+          <w:noProof/>
+          <w:szCs w:val="20"/>
+        </w:rPr>
+        <w:t xml:space="preserve"> 2007b). </w:t>
       </w:r>
       <w:r>
         <w:rPr>
@@ -9498,16 +9702,10 @@
         <w:t>High mortality wildfire (10% of fires) will return the patch to Early Development. Low mortality wildfire (90%) usually has little effect, although 7.4% of the time it opens the stand up to LDO.</w:t>
       </w:r>
     </w:p>
-    <w:p/>
-    <w:p>
-      <w:pPr>
-        <w:pStyle w:val="ListParagraph"/>
-        <w:numPr>
-          <w:ilvl w:val="0"/>
-          <w:numId w:val="0"/>
-        </w:numPr>
+    <w:p>
+      <w:pPr>
         <w:pBdr>
-          <w:bottom w:val="single" w:sz="4" w:space="1" w:color="auto"/>
+          <w:bottom w:val="double" w:sz="6" w:space="1" w:color="auto"/>
         </w:pBdr>
       </w:pPr>
     </w:p>
@@ -10824,7 +11022,23 @@
           <w:noProof/>
           <w:szCs w:val="20"/>
         </w:rPr>
-        <w:t>. (Landfire 2007a).</w:t>
+        <w:t>. (</w:t>
+      </w:r>
+      <w:r>
+        <w:rPr>
+          <w:rFonts w:eastAsia="Times New Roman"/>
+          <w:noProof/>
+          <w:szCs w:val="20"/>
+        </w:rPr>
+        <w:t>LandFire</w:t>
+      </w:r>
+      <w:r>
+        <w:rPr>
+          <w:rFonts w:eastAsia="Times New Roman"/>
+          <w:noProof/>
+          <w:szCs w:val="20"/>
+        </w:rPr>
+        <w:t xml:space="preserve"> 2007a).</w:t>
       </w:r>
     </w:p>
     <w:p>
@@ -11339,8 +11553,6 @@
         </w:rPr>
         <w:t>4</w:t>
       </w:r>
-      <w:bookmarkStart w:id="8" w:name="_GoBack"/>
-      <w:bookmarkEnd w:id="8"/>
       <w:r>
         <w:rPr>
           <w:sz w:val="22"/>
@@ -12617,20 +12829,20 @@
         </w:rPr>
         <w:t xml:space="preserve">.9”, 5-9.9”, 10-19.9”, 20-29.9”, 30”+. CFA categories are null, 0-10%, 10-20%, … , 90-100%. Each row in the table below should be read with a boolean AND across each column of a </w:t>
       </w:r>
-      <w:commentRangeStart w:id="9"/>
+      <w:commentRangeStart w:id="8"/>
       <w:r>
         <w:rPr>
           <w:sz w:val="22"/>
         </w:rPr>
         <w:t>row</w:t>
       </w:r>
-      <w:commentRangeEnd w:id="9"/>
+      <w:commentRangeEnd w:id="8"/>
       <w:r>
         <w:rPr>
           <w:rStyle w:val="CommentReference"/>
           <w:sz w:val="14"/>
         </w:rPr>
-        <w:commentReference w:id="9"/>
+        <w:commentReference w:id="8"/>
       </w:r>
       <w:r>
         <w:rPr>
@@ -13630,22 +13842,8 @@
           <w:sz w:val="32"/>
         </w:rPr>
       </w:pPr>
-    </w:p>
-    <w:p>
-      <w:pPr>
-        <w:rPr>
-          <w:b/>
-          <w:sz w:val="32"/>
-        </w:rPr>
-      </w:pPr>
-    </w:p>
-    <w:p>
-      <w:pPr>
-        <w:rPr>
-          <w:b/>
-          <w:sz w:val="32"/>
-        </w:rPr>
-      </w:pPr>
+      <w:bookmarkStart w:id="9" w:name="_GoBack"/>
+      <w:bookmarkEnd w:id="9"/>
     </w:p>
     <w:p>
       <w:pPr>
@@ -14072,7 +14270,7 @@
       </w:r>
     </w:p>
   </w:comment>
-  <w:comment w:id="1" w:author="Maritza Mallek" w:date="2013-05-04T21:13:00Z" w:initials="MM">
+  <w:comment w:id="1" w:author="Maritza Mallek" w:date="2013-05-29T17:35:00Z" w:initials="MM">
     <w:p>
       <w:pPr>
         <w:pStyle w:val="CommentText"/>
@@ -14084,7 +14282,13 @@
         <w:annotationRef/>
       </w:r>
       <w:r>
-        <w:t>In this section I have aggregated available data on fire return intervals. Van de Water and Safford used an aggregation method that included all similar vegetation types, regardless of geographic location. Skinner and Chang focused exclusively on the Sierra Nevada and sometimes subdivided our landcover types and provided FRIs for each. The Landfire numbers were supposed to be tailored to a specific zone. We would appreciate your opinion on which numbers are most reflective of our project area specifically and the northern Sierra more generally, if they differ.</w:t>
+        <w:t xml:space="preserve">In this section I have aggregated available data on fire return intervals. Van de Water and Safford used an aggregation method that included all similar vegetation types, regardless of geographic location. Skinner and Chang focused exclusively on the Sierra Nevada and sometimes subdivided our landcover types and provided FRIs for each. The </w:t>
+      </w:r>
+      <w:r>
+        <w:t>LandFire</w:t>
+      </w:r>
+      <w:r>
+        <w:t xml:space="preserve"> numbers were supposed to be tailored to a specific zone. We would appreciate your opinion on which numbers are most reflective of our project area specifically and the northern Sierra more generally, if they differ.</w:t>
       </w:r>
     </w:p>
   </w:comment>
@@ -14237,7 +14441,7 @@
       </w:r>
     </w:p>
   </w:comment>
-  <w:comment w:id="9" w:author="Maritza Mallek" w:date="2013-05-22T16:30:00Z" w:initials="MM">
+  <w:comment w:id="8" w:author="Maritza Mallek" w:date="2013-05-22T16:30:00Z" w:initials="MM">
     <w:p>
       <w:pPr>
         <w:pStyle w:val="CommentText"/>
@@ -16008,7 +16212,7 @@
 </file>
 
 <file path=customXml/itemProps1.xml><?xml version="1.0" encoding="utf-8"?>
-<ds:datastoreItem xmlns:ds="http://schemas.openxmlformats.org/officeDocument/2006/customXml" ds:itemID="{D018690F-B3C5-0047-A2CC-6D1AC72CACF8}">
+<ds:datastoreItem xmlns:ds="http://schemas.openxmlformats.org/officeDocument/2006/customXml" ds:itemID="{29E5275D-0BCB-E24C-9871-C71F4760DF36}">
   <ds:schemaRefs>
     <ds:schemaRef ds:uri="http://schemas.openxmlformats.org/officeDocument/2006/bibliography"/>
   </ds:schemaRefs>

</xml_diff>

<commit_message>
Update description - more small changes
	modified:   _RFR/RFR Draft Description.docx
</commit_message>
<xml_diff>
--- a/_RFR/RFR Draft Description.docx
+++ b/_RFR/RFR Draft Description.docx
@@ -1733,8 +1733,6 @@
       <w:r>
         <w:t>RFR</w:t>
       </w:r>
-      <w:bookmarkStart w:id="0" w:name="_GoBack"/>
-      <w:bookmarkEnd w:id="0"/>
       <w:r>
         <w:t xml:space="preserve"> on the west</w:t>
       </w:r>
@@ -1813,7 +1811,7 @@
           <w:sz w:val="32"/>
         </w:rPr>
       </w:pPr>
-      <w:commentRangeStart w:id="1"/>
+      <w:commentRangeStart w:id="0"/>
       <w:r>
         <w:rPr>
           <w:rFonts w:eastAsia="Times New Roman"/>
@@ -1824,14 +1822,14 @@
         </w:rPr>
         <w:t>Distribution</w:t>
       </w:r>
-      <w:commentRangeEnd w:id="1"/>
+      <w:commentRangeEnd w:id="0"/>
       <w:r>
         <w:rPr>
           <w:rStyle w:val="CommentReference"/>
           <w:rFonts w:eastAsia="Times New Roman"/>
           <w:noProof/>
         </w:rPr>
-        <w:commentReference w:id="1"/>
+        <w:commentReference w:id="0"/>
       </w:r>
     </w:p>
     <w:p>
@@ -2472,21 +2470,21 @@
       <w:pPr>
         <w:ind w:firstLine="360"/>
       </w:pPr>
-      <w:commentRangeStart w:id="2"/>
+      <w:commentRangeStart w:id="1"/>
       <w:r>
         <w:rPr>
           <w:lang w:eastAsia="ja-JP"/>
         </w:rPr>
         <w:t>The</w:t>
       </w:r>
-      <w:commentRangeEnd w:id="2"/>
+      <w:commentRangeEnd w:id="1"/>
       <w:r>
         <w:rPr>
           <w:rStyle w:val="CommentReference"/>
           <w:rFonts w:eastAsia="Times New Roman"/>
           <w:noProof/>
         </w:rPr>
-        <w:commentReference w:id="2"/>
+        <w:commentReference w:id="1"/>
       </w:r>
       <w:r>
         <w:rPr>
@@ -3257,7 +3255,6 @@
           <w:sz w:val="22"/>
           <w:szCs w:val="24"/>
         </w:rPr>
-        <w:lastRenderedPageBreak/>
         <w:t xml:space="preserve">Table 1. RFR, RFR-ASP Fire return intervals (years) and percentage of high versus low mortality fires in relation to soil type modifier and the presence of </w:t>
       </w:r>
       <w:r>
@@ -5913,7 +5910,7 @@
         </w:rPr>
         <w:t xml:space="preserve">Vegetation Condition </w:t>
       </w:r>
-      <w:commentRangeStart w:id="3"/>
+      <w:commentRangeStart w:id="2"/>
       <w:r>
         <w:rPr>
           <w:rFonts w:eastAsia="Times New Roman"/>
@@ -5924,14 +5921,14 @@
         </w:rPr>
         <w:t>Classes</w:t>
       </w:r>
-      <w:commentRangeEnd w:id="3"/>
+      <w:commentRangeEnd w:id="2"/>
       <w:r>
         <w:rPr>
           <w:rStyle w:val="CommentReference"/>
           <w:rFonts w:eastAsia="Times New Roman"/>
           <w:noProof/>
         </w:rPr>
-        <w:commentReference w:id="3"/>
+        <w:commentReference w:id="2"/>
       </w:r>
     </w:p>
     <w:p>
@@ -6243,16 +6240,16 @@
       <w:r>
         <w:t xml:space="preserve">Shrubs and herbs are </w:t>
       </w:r>
-      <w:commentRangeStart w:id="4"/>
+      <w:commentRangeStart w:id="3"/>
       <w:r>
         <w:t>sparse</w:t>
       </w:r>
-      <w:commentRangeEnd w:id="4"/>
+      <w:commentRangeEnd w:id="3"/>
       <w:r>
         <w:rPr>
           <w:rStyle w:val="CommentReference"/>
         </w:rPr>
-        <w:commentReference w:id="4"/>
+        <w:commentReference w:id="3"/>
       </w:r>
       <w:r>
         <w:t xml:space="preserve">. </w:t>
@@ -6301,7 +6298,7 @@
         </w:rPr>
         <w:t xml:space="preserve">Succession </w:t>
       </w:r>
-      <w:commentRangeStart w:id="5"/>
+      <w:commentRangeStart w:id="4"/>
       <w:r>
         <w:rPr>
           <w:rFonts w:ascii="Garamond" w:hAnsi="Garamond"/>
@@ -6311,7 +6308,7 @@
         </w:rPr>
         <w:t>Transition</w:t>
       </w:r>
-      <w:commentRangeEnd w:id="5"/>
+      <w:commentRangeEnd w:id="4"/>
       <w:r>
         <w:rPr>
           <w:rStyle w:val="CommentReference"/>
@@ -6319,7 +6316,7 @@
           <w:noProof/>
           <w:color w:val="auto"/>
         </w:rPr>
-        <w:commentReference w:id="5"/>
+        <w:commentReference w:id="4"/>
       </w:r>
       <w:r>
         <w:rPr>
@@ -6341,7 +6338,6 @@
           <w:b/>
           <w:sz w:val="28"/>
         </w:rPr>
-        <w:lastRenderedPageBreak/>
         <w:drawing>
           <wp:anchor distT="0" distB="0" distL="114300" distR="114300" simplePos="0" relativeHeight="251668480" behindDoc="0" locked="0" layoutInCell="1" allowOverlap="1" wp14:anchorId="62DDA213" wp14:editId="6761D6C3">
             <wp:simplePos x="0" y="0"/>
@@ -7321,11 +7317,7 @@
         <w:t>0 years since transition to middle development</w:t>
       </w:r>
       <w:r>
-        <w:t xml:space="preserve"> with a probability of </w:t>
-      </w:r>
-      <w:r>
-        <w:lastRenderedPageBreak/>
-        <w:t>0.6 per timestep. A</w:t>
+        <w:t xml:space="preserve"> with a probability of 0.6 per timestep. A</w:t>
       </w:r>
       <w:r>
         <w:t xml:space="preserve">ll patches succeed </w:t>
@@ -8103,11 +8095,7 @@
         <w:t>8</w:t>
       </w:r>
       <w:r>
-        <w:t xml:space="preserve">0 years at a rate </w:t>
-      </w:r>
-      <w:r>
-        <w:lastRenderedPageBreak/>
-        <w:t xml:space="preserve">of </w:t>
+        <w:t xml:space="preserve">0 years at a rate of </w:t>
       </w:r>
       <w:r>
         <w:t>7</w:t>
@@ -8213,7 +8201,7 @@
         </w:rPr>
         <w:t xml:space="preserve">Wildfire </w:t>
       </w:r>
-      <w:commentRangeStart w:id="6"/>
+      <w:commentRangeStart w:id="5"/>
       <w:r>
         <w:rPr>
           <w:rFonts w:eastAsia="Times New Roman"/>
@@ -8224,14 +8212,14 @@
         </w:rPr>
         <w:t>Transition</w:t>
       </w:r>
-      <w:commentRangeEnd w:id="6"/>
+      <w:commentRangeEnd w:id="5"/>
       <w:r>
         <w:rPr>
           <w:rStyle w:val="CommentReference"/>
           <w:rFonts w:eastAsia="Times New Roman"/>
           <w:noProof/>
         </w:rPr>
-        <w:commentReference w:id="6"/>
+        <w:commentReference w:id="5"/>
       </w:r>
     </w:p>
     <w:p>
@@ -8981,11 +8969,7 @@
         <w:t xml:space="preserve">Patches occurring on low productivity </w:t>
       </w:r>
       <w:r>
-        <w:t xml:space="preserve">soils may succeed to LDC after </w:t>
-      </w:r>
-      <w:r>
-        <w:lastRenderedPageBreak/>
-        <w:t>5</w:t>
+        <w:t>soils may succeed to LDC after 5</w:t>
       </w:r>
       <w:r>
         <w:t xml:space="preserve">0 years with no fire; the probability is 0.6 per time step. </w:t>
@@ -9983,7 +9967,6 @@
         <w:rPr>
           <w:b/>
         </w:rPr>
-        <w:lastRenderedPageBreak/>
         <w:t>U</w:t>
       </w:r>
       <w:r>
@@ -11135,7 +11118,7 @@
         </w:rPr>
         <w:t>Late Development – Closed (</w:t>
       </w:r>
-      <w:commentRangeStart w:id="7"/>
+      <w:commentRangeStart w:id="6"/>
       <w:r>
         <w:rPr>
           <w:rFonts w:eastAsia="Times New Roman"/>
@@ -11146,14 +11129,14 @@
         </w:rPr>
         <w:t>LDC</w:t>
       </w:r>
-      <w:commentRangeEnd w:id="7"/>
+      <w:commentRangeEnd w:id="6"/>
       <w:r>
         <w:rPr>
           <w:rStyle w:val="CommentReference"/>
           <w:rFonts w:eastAsia="Times New Roman"/>
           <w:noProof/>
         </w:rPr>
-        <w:commentReference w:id="7"/>
+        <w:commentReference w:id="6"/>
       </w:r>
       <w:r>
         <w:rPr>
@@ -11514,7 +11497,7 @@
         </w:rPr>
         <w:t xml:space="preserve"> </w:t>
       </w:r>
-      <w:commentRangeStart w:id="8"/>
+      <w:commentRangeStart w:id="7"/>
       <w:r>
         <w:rPr>
           <w:b/>
@@ -11529,12 +11512,12 @@
         </w:rPr>
         <w:t>AC</w:t>
       </w:r>
-      <w:commentRangeEnd w:id="8"/>
+      <w:commentRangeEnd w:id="7"/>
       <w:r>
         <w:rPr>
           <w:rStyle w:val="CommentReference"/>
         </w:rPr>
-        <w:commentReference w:id="8"/>
+        <w:commentReference w:id="7"/>
       </w:r>
       <w:r>
         <w:rPr>
@@ -11851,7 +11834,15 @@
         <w:rPr>
           <w:sz w:val="22"/>
         </w:rPr>
-        <w:t>. Diameter at Breast Height (DBH) and Cover From Above (CFA) values taken from EVeg polygons. DBH categories are: null, 0-0.9”, 1-</w:t>
+        <w:t>. Diameter at Breast Height (DBH) and Cover From Above (CFA) value</w:t>
+      </w:r>
+      <w:bookmarkStart w:id="8" w:name="_GoBack"/>
+      <w:bookmarkEnd w:id="8"/>
+      <w:r>
+        <w:rPr>
+          <w:sz w:val="22"/>
+        </w:rPr>
+        <w:t>s taken from EVeg polygons. DBH categories are: null, 0-0.9”, 1-</w:t>
       </w:r>
       <w:r>
         <w:rPr>
@@ -12232,7 +12223,6 @@
           </w:tcPr>
           <w:p>
             <w:r>
-              <w:lastRenderedPageBreak/>
               <w:t>Mid Open</w:t>
             </w:r>
           </w:p>
@@ -14277,7 +14267,13 @@
         <w:t xml:space="preserve"> of Fish and Game. &lt;</w:t>
       </w:r>
       <w:r>
-        <w:t>http://www.dfg.ca.gov/biogeodata/cwhr/pdfs/SMC.pdf</w:t>
+        <w:t>http://www.dfg.ca.gov/biogeodata/cwhr/pdfs/</w:t>
+      </w:r>
+      <w:r>
+        <w:t>RFR</w:t>
+      </w:r>
+      <w:r>
+        <w:t>.pdf</w:t>
       </w:r>
       <w:r>
         <w:t>&gt;. Accessed 4 December 2012.</w:t>
@@ -14289,7 +14285,6 @@
         <w:ind w:left="720" w:hanging="720"/>
       </w:pPr>
       <w:r>
-        <w:lastRenderedPageBreak/>
         <w:t xml:space="preserve">“CalVeg Zone 1.” Vegetation Descriptions. </w:t>
       </w:r>
       <w:r>
@@ -14546,28 +14541,7 @@
       </w:r>
       <w:proofErr w:type="spellEnd"/>
       <w:r>
-        <w:t xml:space="preserve">, Anthony T., </w:t>
-      </w:r>
-      <w:r>
-        <w:t xml:space="preserve">Randy A. </w:t>
-      </w:r>
-      <w:r>
-        <w:t xml:space="preserve">Dahlgren, and </w:t>
-      </w:r>
-      <w:r>
-        <w:t>Daniel Sanchez-Mata</w:t>
-      </w:r>
-      <w:r>
-        <w:t>. “California Soils and Ex</w:t>
-      </w:r>
-      <w:r>
-        <w:t>amples of Ultramafic Vegetation</w:t>
-      </w:r>
-      <w:r>
-        <w:t xml:space="preserve">” </w:t>
-      </w:r>
-      <w:r>
-        <w:t xml:space="preserve">In </w:t>
+        <w:t xml:space="preserve">, Anthony T., Randy A. Dahlgren, and Daniel Sanchez-Mata. “California Soils and Examples of Ultramafic Vegetation” In </w:t>
       </w:r>
       <w:r>
         <w:rPr>
@@ -14589,19 +14563,7 @@
         <w:t xml:space="preserve"> Edition</w:t>
       </w:r>
       <w:r>
-        <w:t xml:space="preserve">, edited by </w:t>
-      </w:r>
-      <w:r>
-        <w:t xml:space="preserve">Barbour, Michael, </w:t>
-      </w:r>
-      <w:r>
-        <w:t>Todd Keeler-Wolf</w:t>
-      </w:r>
-      <w:r>
-        <w:t xml:space="preserve">, and </w:t>
-      </w:r>
-      <w:r>
-        <w:t xml:space="preserve">Allan A. </w:t>
+        <w:t xml:space="preserve">, edited by Barbour, Michael, Todd Keeler-Wolf, and Allan A. </w:t>
       </w:r>
       <w:proofErr w:type="spellStart"/>
       <w:r>
@@ -14609,16 +14571,7 @@
       </w:r>
       <w:proofErr w:type="spellEnd"/>
       <w:r>
-        <w:t xml:space="preserve">, </w:t>
-      </w:r>
-      <w:r>
-        <w:t>71-106.</w:t>
-      </w:r>
-      <w:r>
-        <w:t xml:space="preserve"> </w:t>
-      </w:r>
-      <w:r>
-        <w:t xml:space="preserve">Berkeley and Los Angeles: University of California Press, 2007. </w:t>
+        <w:t xml:space="preserve">, 71-106. Berkeley and Los Angeles: University of California Press, 2007. </w:t>
       </w:r>
     </w:p>
     <w:p>
@@ -14806,7 +14759,7 @@
 
 <file path=word/comments.xml><?xml version="1.0" encoding="utf-8"?>
 <w:comments xmlns:wpc="http://schemas.microsoft.com/office/word/2010/wordprocessingCanvas" xmlns:mo="http://schemas.microsoft.com/office/mac/office/2008/main" xmlns:mc="http://schemas.openxmlformats.org/markup-compatibility/2006" xmlns:mv="urn:schemas-microsoft-com:mac:vml" xmlns:o="urn:schemas-microsoft-com:office:office" xmlns:r="http://schemas.openxmlformats.org/officeDocument/2006/relationships" xmlns:m="http://schemas.openxmlformats.org/officeDocument/2006/math" xmlns:v="urn:schemas-microsoft-com:vml" xmlns:wp14="http://schemas.microsoft.com/office/word/2010/wordprocessingDrawing" xmlns:wp="http://schemas.openxmlformats.org/drawingml/2006/wordprocessingDrawing" xmlns:w10="urn:schemas-microsoft-com:office:word" xmlns:w="http://schemas.openxmlformats.org/wordprocessingml/2006/main" xmlns:w14="http://schemas.microsoft.com/office/word/2010/wordml" xmlns:wpg="http://schemas.microsoft.com/office/word/2010/wordprocessingGroup" xmlns:wpi="http://schemas.microsoft.com/office/word/2010/wordprocessingInk" xmlns:wne="http://schemas.microsoft.com/office/word/2006/wordml" xmlns:wps="http://schemas.microsoft.com/office/word/2010/wordprocessingShape" mc:Ignorable="w14 wp14">
-  <w:comment w:id="1" w:author="Maritza Mallek" w:date="2013-05-15T17:37:00Z" w:initials="MM">
+  <w:comment w:id="0" w:author="Maritza Mallek" w:date="2013-05-15T17:37:00Z" w:initials="MM">
     <w:p>
       <w:pPr>
         <w:pStyle w:val="CommentText"/>
@@ -14822,7 +14775,7 @@
       </w:r>
     </w:p>
   </w:comment>
-  <w:comment w:id="2" w:author="Maritza Mallek" w:date="2013-05-29T17:35:00Z" w:initials="MM">
+  <w:comment w:id="1" w:author="Maritza Mallek" w:date="2013-05-29T17:35:00Z" w:initials="MM">
     <w:p>
       <w:pPr>
         <w:pStyle w:val="CommentText"/>
@@ -14834,17 +14787,11 @@
         <w:annotationRef/>
       </w:r>
       <w:r>
-        <w:t xml:space="preserve">In this section I have aggregated available data on fire return intervals. Van de Water and Safford used an aggregation method that included all similar vegetation types, regardless of geographic location. Skinner and Chang focused exclusively on the Sierra Nevada and sometimes subdivided our landcover types and provided FRIs for each. The </w:t>
-      </w:r>
-      <w:r>
-        <w:t>LandFire</w:t>
-      </w:r>
-      <w:r>
-        <w:t xml:space="preserve"> numbers were supposed to be tailored to a specific zone. We would appreciate your opinion on which numbers are most reflective of our project area specifically and the northern Sierra more generally, if they differ.</w:t>
+        <w:t>In this section I have aggregated available data on fire return intervals. Van de Water and Safford used an aggregation method that included all similar vegetation types, regardless of geographic location. Skinner and Chang focused exclusively on the Sierra Nevada and sometimes subdivided our landcover types and provided FRIs for each. The LandFire numbers were supposed to be tailored to a specific zone. We would appreciate your opinion on which numbers are most reflective of our project area specifically and the northern Sierra more generally, if they differ.</w:t>
       </w:r>
     </w:p>
   </w:comment>
-  <w:comment w:id="3" w:author="Maritza Mallek" w:date="2013-05-04T20:25:00Z" w:initials="MM">
+  <w:comment w:id="2" w:author="Maritza Mallek" w:date="2013-05-04T20:25:00Z" w:initials="MM">
     <w:p>
       <w:pPr>
         <w:pStyle w:val="CommentText"/>
@@ -14896,7 +14843,7 @@
       </w:r>
     </w:p>
   </w:comment>
-  <w:comment w:id="4" w:author="Maritza Mallek" w:date="2013-05-15T18:06:00Z" w:initials="MM">
+  <w:comment w:id="3" w:author="Maritza Mallek" w:date="2013-05-15T18:06:00Z" w:initials="MM">
     <w:p>
       <w:pPr>
         <w:pStyle w:val="CommentText"/>
@@ -14912,7 +14859,7 @@
       </w:r>
     </w:p>
   </w:comment>
-  <w:comment w:id="5" w:author="Maritza Mallek" w:date="2013-05-16T11:38:00Z" w:initials="MM">
+  <w:comment w:id="4" w:author="Maritza Mallek" w:date="2013-05-16T11:38:00Z" w:initials="MM">
     <w:p>
       <w:pPr>
         <w:pStyle w:val="CommentText"/>
@@ -14928,7 +14875,7 @@
       </w:r>
     </w:p>
   </w:comment>
-  <w:comment w:id="6" w:author="Maritza Mallek" w:date="2013-05-04T20:30:00Z" w:initials="MM">
+  <w:comment w:id="5" w:author="Maritza Mallek" w:date="2013-05-04T20:30:00Z" w:initials="MM">
     <w:p>
       <w:pPr>
         <w:pStyle w:val="CommentText"/>
@@ -14958,26 +14905,26 @@
       </w:r>
       <w:r>
         <w:t xml:space="preserve"> as “mixed severity” fire. Mixed severity implies areas of both high and low mortality with respect to fire impacts, and RMLands makes this explicit by assigning each pixel burnt to high or low mortality. This leads to a higher proportion of fire classes as “high mortality” than one may be accustomed to seeing.</w:t>
+      </w:r>
+    </w:p>
+  </w:comment>
+  <w:comment w:id="6" w:author="Maritza Mallek" w:date="2013-05-16T11:43:00Z" w:initials="MM">
+    <w:p>
+      <w:pPr>
+        <w:pStyle w:val="CommentText"/>
+      </w:pPr>
+      <w:r>
+        <w:rPr>
+          <w:rStyle w:val="CommentReference"/>
+        </w:rPr>
+        <w:annotationRef/>
+      </w:r>
+      <w:r>
+        <w:t>Note, this condition is similar to RFR without aspen. We cannot currently model changes in cover types, so we have not included a transition from aspen to nonaspen RFR.</w:t>
       </w:r>
     </w:p>
   </w:comment>
   <w:comment w:id="7" w:author="Maritza Mallek" w:date="2013-05-16T11:43:00Z" w:initials="MM">
-    <w:p>
-      <w:pPr>
-        <w:pStyle w:val="CommentText"/>
-      </w:pPr>
-      <w:r>
-        <w:rPr>
-          <w:rStyle w:val="CommentReference"/>
-        </w:rPr>
-        <w:annotationRef/>
-      </w:r>
-      <w:r>
-        <w:t>Note, this condition is similar to RFR without aspen. We cannot currently model changes in cover types, so we have not included a transition from aspen to nonaspen RFR.</w:t>
-      </w:r>
-    </w:p>
-  </w:comment>
-  <w:comment w:id="8" w:author="Maritza Mallek" w:date="2013-05-16T11:43:00Z" w:initials="MM">
     <w:p>
       <w:pPr>
         <w:pStyle w:val="CommentText"/>
@@ -16764,7 +16711,7 @@
 </file>
 
 <file path=customXml/itemProps1.xml><?xml version="1.0" encoding="utf-8"?>
-<ds:datastoreItem xmlns:ds="http://schemas.openxmlformats.org/officeDocument/2006/customXml" ds:itemID="{1FBFECB9-1BE3-4C4B-BBB0-F514E3C50058}">
+<ds:datastoreItem xmlns:ds="http://schemas.openxmlformats.org/officeDocument/2006/customXml" ds:itemID="{EB528F3F-DE7D-6347-B3DB-087B2DA975BA}">
   <ds:schemaRefs>
     <ds:schemaRef ds:uri="http://schemas.openxmlformats.org/officeDocument/2006/bibliography"/>
   </ds:schemaRefs>

</xml_diff>

<commit_message>
Update RFR docs after review
including the document reviewed by Marc Meyer

new docs incorporate suggested changes

	modified:   _RFR/RFR Draft Description.docx
	new file:   _RFR/RFR Draft Description_MMeyer.docx
	modified:   _RFR/RFR Succession Transitions.xlsx
	modified:   _RFR/RFR_Draft_Diagram.pdf
	modified:   _RFR/RFR_Draft_Diagram.svg
</commit_message>
<xml_diff>
--- a/_RFR/RFR Draft Description.docx
+++ b/_RFR/RFR Draft Description.docx
@@ -12,8 +12,6 @@
           <w:szCs w:val="24"/>
         </w:rPr>
       </w:pPr>
-      <w:bookmarkStart w:id="0" w:name="_GoBack"/>
-      <w:bookmarkEnd w:id="0"/>
       <w:r>
         <w:rPr>
           <w:sz w:val="40"/>
@@ -152,7 +150,19 @@
         <w:pStyle w:val="ListParagraph"/>
       </w:pPr>
       <w:r>
-        <w:t>40,359 acres / 16,333 hectares</w:t>
+        <w:t>74,</w:t>
+      </w:r>
+      <w:r>
+        <w:t>053</w:t>
+      </w:r>
+      <w:r>
+        <w:t xml:space="preserve"> acres / </w:t>
+      </w:r>
+      <w:r>
+        <w:t>29,968</w:t>
+      </w:r>
+      <w:r>
+        <w:t xml:space="preserve"> hectares</w:t>
       </w:r>
     </w:p>
     <w:p>
@@ -160,7 +170,7 @@
         <w:pStyle w:val="ListParagraph"/>
       </w:pPr>
       <w:r>
-        <w:t>Crosswalk to EVeg: Regional Dominance Type 1</w:t>
+        <w:t>Crosswalks</w:t>
       </w:r>
     </w:p>
     <w:p>
@@ -172,15 +182,7 @@
         </w:numPr>
       </w:pPr>
       <w:r>
-        <w:t>Red Fir</w:t>
-      </w:r>
-    </w:p>
-    <w:p>
-      <w:pPr>
-        <w:pStyle w:val="ListParagraph"/>
-      </w:pPr>
-      <w:r>
-        <w:t>Crosswalk to EVeg: Regional Dominance Type 2</w:t>
+        <w:t>EVeg: Regional Dominance Type 1 = Red Fir</w:t>
       </w:r>
     </w:p>
     <w:p>
@@ -192,15 +194,10 @@
         </w:numPr>
       </w:pPr>
       <w:r>
-        <w:t>Any</w:t>
-      </w:r>
-    </w:p>
-    <w:p>
-      <w:pPr>
-        <w:pStyle w:val="ListParagraph"/>
-      </w:pPr>
-      <w:r>
-        <w:t>Crosswalk to Presettlement Fire Regime Type</w:t>
+        <w:t>EVeg: Regional Dominance Type 2</w:t>
+      </w:r>
+      <w:r>
+        <w:t xml:space="preserve"> = Any</w:t>
       </w:r>
     </w:p>
     <w:p>
@@ -212,6 +209,12 @@
         </w:numPr>
       </w:pPr>
       <w:r>
+        <w:t>Presettlement Fire Regime Type</w:t>
+      </w:r>
+      <w:r>
+        <w:t xml:space="preserve"> = </w:t>
+      </w:r>
+      <w:r>
         <w:t>Red Fir</w:t>
       </w:r>
     </w:p>
@@ -303,6 +306,9 @@
       <w:r>
         <w:t>Ultramafic</w:t>
       </w:r>
+      <w:r>
+        <w:t xml:space="preserve"> (797 acres)</w:t>
+      </w:r>
     </w:p>
     <w:p>
       <w:pPr>
@@ -409,7 +415,22 @@
         <w:pStyle w:val="ListParagraph"/>
       </w:pPr>
       <w:r>
-        <w:t>75 acres / 30 hectares</w:t>
+        <w:t>8</w:t>
+      </w:r>
+      <w:r>
+        <w:t>5</w:t>
+      </w:r>
+      <w:r>
+        <w:t xml:space="preserve"> acres / </w:t>
+      </w:r>
+      <w:r>
+        <w:t>3</w:t>
+      </w:r>
+      <w:r>
+        <w:t>4</w:t>
+      </w:r>
+      <w:r>
+        <w:t xml:space="preserve"> hectares</w:t>
       </w:r>
     </w:p>
     <w:p>
@@ -770,7 +791,6 @@
         <w:ind w:firstLine="360"/>
         <w:rPr>
           <w:rFonts w:eastAsia="Times New Roman"/>
-          <w:i/>
           <w:noProof/>
         </w:rPr>
       </w:pPr>
@@ -800,28 +820,138 @@
           <w:rFonts w:eastAsia="Times New Roman"/>
           <w:noProof/>
         </w:rPr>
-        <w:t xml:space="preserve"> fires, windthrows, and insect outbreaks kill groups of trees. </w:t>
-      </w:r>
-      <w:r>
-        <w:rPr>
-          <w:rFonts w:eastAsia="Times New Roman"/>
-          <w:noProof/>
-        </w:rPr>
-        <w:t>Consequently, s</w:t>
-      </w:r>
-      <w:r>
-        <w:rPr>
-          <w:rFonts w:eastAsia="Times New Roman"/>
-          <w:noProof/>
-        </w:rPr>
-        <w:t>tand structure is typified by even-aged (established within 20-year span) groups of trees that cover severa</w:t>
-      </w:r>
-      <w:r>
-        <w:rPr>
-          <w:rFonts w:eastAsia="Times New Roman"/>
-          <w:noProof/>
-        </w:rPr>
-        <w:t>l to thousands of square meters</w:t>
+        <w:t xml:space="preserve"> fires, windthrows, insect outbreaks</w:t>
+      </w:r>
+      <w:r>
+        <w:rPr>
+          <w:rFonts w:eastAsia="Times New Roman"/>
+          <w:noProof/>
+        </w:rPr>
+        <w:t>, and disease</w:t>
+      </w:r>
+      <w:r>
+        <w:rPr>
+          <w:rFonts w:eastAsia="Times New Roman"/>
+          <w:noProof/>
+        </w:rPr>
+        <w:t xml:space="preserve"> kill groups of trees</w:t>
+      </w:r>
+      <w:r>
+        <w:rPr>
+          <w:rFonts w:eastAsia="Times New Roman"/>
+          <w:noProof/>
+        </w:rPr>
+        <w:t xml:space="preserve"> (Barrett 1988)</w:t>
+      </w:r>
+      <w:r>
+        <w:rPr>
+          <w:rFonts w:eastAsia="Times New Roman"/>
+          <w:noProof/>
+        </w:rPr>
+        <w:t xml:space="preserve">. </w:t>
+      </w:r>
+      <w:r>
+        <w:rPr>
+          <w:rFonts w:eastAsia="Times New Roman"/>
+          <w:noProof/>
+        </w:rPr>
+        <w:t xml:space="preserve">Stand structure is complex. Most current (fire-suprressed) </w:t>
+      </w:r>
+      <w:r>
+        <w:rPr>
+          <w:rFonts w:eastAsia="Times New Roman"/>
+          <w:i/>
+          <w:noProof/>
+        </w:rPr>
+        <w:t>A. magnifica</w:t>
+      </w:r>
+      <w:r>
+        <w:rPr>
+          <w:rFonts w:eastAsia="Times New Roman"/>
+          <w:noProof/>
+        </w:rPr>
+        <w:t xml:space="preserve"> stands that were logged in the 19</w:t>
+      </w:r>
+      <w:r>
+        <w:rPr>
+          <w:rFonts w:eastAsia="Times New Roman"/>
+          <w:noProof/>
+          <w:vertAlign w:val="superscript"/>
+        </w:rPr>
+        <w:t>th</w:t>
+      </w:r>
+      <w:r>
+        <w:rPr>
+          <w:rFonts w:eastAsia="Times New Roman"/>
+          <w:noProof/>
+        </w:rPr>
+        <w:t xml:space="preserve"> century have an even-aged structure. In contrast, current unlogged and fire-suppressed stands have an uneven-aged or irregular age structure. Lastly, presettlement stands with an active fire regime had a relatively flat age-class structure that did not fit a classic even- or uneven-aged distribution (Meyer 2013).</w:t>
+      </w:r>
+      <w:r>
+        <w:rPr>
+          <w:rFonts w:eastAsia="Times New Roman"/>
+          <w:noProof/>
+        </w:rPr>
+        <w:t xml:space="preserve"> That is, frequent small-scale disturbance led to small patches of even-aged trees within the average “stand,” and most age classes in a given stand are represented by some of these small patches (Taylor and Halpern 1991).</w:t>
+      </w:r>
+      <w:r>
+        <w:rPr>
+          <w:rFonts w:eastAsia="Times New Roman"/>
+          <w:noProof/>
+        </w:rPr>
+        <w:t xml:space="preserve"> After fire, </w:t>
+      </w:r>
+      <w:r>
+        <w:rPr>
+          <w:rFonts w:eastAsia="Times New Roman"/>
+          <w:i/>
+          <w:noProof/>
+        </w:rPr>
+        <w:t>A. magnifica</w:t>
+      </w:r>
+      <w:r>
+        <w:rPr>
+          <w:rFonts w:eastAsia="Times New Roman"/>
+          <w:noProof/>
+        </w:rPr>
+        <w:t xml:space="preserve"> seedlings </w:t>
+      </w:r>
+      <w:r>
+        <w:rPr>
+          <w:rFonts w:eastAsia="Times New Roman"/>
+          <w:noProof/>
+        </w:rPr>
+        <w:t xml:space="preserve">may establish in canopy gaps, especially if they are small to moderate in size. </w:t>
+      </w:r>
+      <w:r>
+        <w:rPr>
+          <w:rFonts w:eastAsia="Times New Roman"/>
+          <w:i/>
+          <w:noProof/>
+        </w:rPr>
+        <w:t xml:space="preserve">P. contorta </w:t>
+      </w:r>
+      <w:r>
+        <w:rPr>
+          <w:rFonts w:eastAsia="Times New Roman"/>
+          <w:noProof/>
+        </w:rPr>
+        <w:t xml:space="preserve">ssp. </w:t>
+      </w:r>
+      <w:r>
+        <w:rPr>
+          <w:rFonts w:eastAsia="Times New Roman"/>
+          <w:i/>
+          <w:noProof/>
+        </w:rPr>
+        <w:t>murrayana</w:t>
+      </w:r>
+      <w:r>
+        <w:rPr>
+          <w:rFonts w:eastAsia="Times New Roman"/>
+          <w:noProof/>
+        </w:rPr>
+        <w:t>, as well as</w:t>
       </w:r>
       <w:r>
         <w:rPr>
@@ -833,912 +963,1016 @@
       <w:r>
         <w:rPr>
           <w:rFonts w:eastAsia="Times New Roman"/>
-          <w:noProof/>
-        </w:rPr>
+          <w:i/>
+          <w:noProof/>
+        </w:rPr>
+        <w:t>P. jeffreyi</w:t>
+      </w:r>
+      <w:r>
+        <w:rPr>
+          <w:rFonts w:eastAsia="Times New Roman"/>
+          <w:noProof/>
+        </w:rPr>
+        <w:t xml:space="preserve"> and </w:t>
+      </w:r>
+      <w:r>
+        <w:rPr>
+          <w:rFonts w:eastAsia="Times New Roman"/>
+          <w:i/>
+          <w:noProof/>
+        </w:rPr>
+        <w:t>P. monticola</w:t>
+      </w:r>
+      <w:r>
+        <w:rPr>
+          <w:rFonts w:eastAsia="Times New Roman"/>
+          <w:i/>
+          <w:noProof/>
+        </w:rPr>
+        <w:t>,</w:t>
+      </w:r>
+      <w:r>
+        <w:rPr>
+          <w:rFonts w:eastAsia="Times New Roman"/>
+          <w:i/>
+          <w:noProof/>
+        </w:rPr>
+        <w:t xml:space="preserve"> </w:t>
+      </w:r>
+      <w:r>
+        <w:rPr>
+          <w:rFonts w:eastAsia="Times New Roman"/>
+          <w:noProof/>
+        </w:rPr>
+        <w:t xml:space="preserve">may also function as </w:t>
+      </w:r>
+      <w:r>
+        <w:rPr>
+          <w:rFonts w:eastAsia="Times New Roman"/>
+          <w:noProof/>
+        </w:rPr>
+        <w:t>post-fire pioneer species</w:t>
+      </w:r>
+      <w:r>
+        <w:rPr>
+          <w:rFonts w:eastAsia="Times New Roman"/>
+          <w:noProof/>
+        </w:rPr>
+        <w:t xml:space="preserve"> (Meyer 2013, Chappell and Agee 1996).</w:t>
+      </w:r>
+    </w:p>
+    <w:p>
+      <w:pPr>
+        <w:ind w:firstLine="360"/>
+        <w:rPr>
+          <w:rFonts w:eastAsia="Times New Roman"/>
+          <w:noProof/>
+        </w:rPr>
+      </w:pPr>
+    </w:p>
+    <w:p>
+      <w:pPr>
+        <w:ind w:firstLine="360"/>
+        <w:rPr>
+          <w:rFonts w:eastAsia="Times New Roman"/>
+          <w:noProof/>
+        </w:rPr>
+      </w:pPr>
+      <w:r>
+        <w:rPr>
+          <w:rFonts w:eastAsia="Times New Roman"/>
+          <w:noProof/>
+        </w:rPr>
+        <w:lastRenderedPageBreak/>
+        <w:t xml:space="preserve">Mature </w:t>
+      </w:r>
+      <w:r>
+        <w:rPr>
+          <w:rFonts w:eastAsia="Times New Roman"/>
+          <w:i/>
+          <w:noProof/>
+        </w:rPr>
+        <w:t>A. magnifica</w:t>
+      </w:r>
+      <w:r>
+        <w:rPr>
+          <w:rFonts w:eastAsia="Times New Roman"/>
+          <w:noProof/>
+        </w:rPr>
+        <w:t xml:space="preserve"> stands on productive sites are frequently </w:t>
+      </w:r>
+      <w:r>
+        <w:rPr>
+          <w:rFonts w:eastAsia="Times New Roman"/>
+          <w:noProof/>
+        </w:rPr>
+        <w:t>monotypic, with very few other plant species in any layer. Heavy shade and a thick</w:t>
+      </w:r>
+      <w:r>
+        <w:rPr>
+          <w:rFonts w:eastAsia="Times New Roman"/>
+          <w:noProof/>
+        </w:rPr>
+        <w:t>, compact</w:t>
+      </w:r>
+      <w:r>
+        <w:rPr>
+          <w:rFonts w:eastAsia="Times New Roman"/>
+          <w:noProof/>
+        </w:rPr>
+        <w:t xml:space="preserve"> layer of duff tends to inhibit </w:t>
+      </w:r>
+      <w:r>
+        <w:rPr>
+          <w:rFonts w:eastAsia="Times New Roman"/>
+          <w:noProof/>
+        </w:rPr>
+        <w:t xml:space="preserve">most </w:t>
+      </w:r>
+      <w:r>
+        <w:rPr>
+          <w:rFonts w:eastAsia="Times New Roman"/>
+          <w:noProof/>
+        </w:rPr>
+        <w:t>understory vegetat</w:t>
+      </w:r>
+      <w:r>
+        <w:rPr>
+          <w:rFonts w:eastAsia="Times New Roman"/>
+          <w:noProof/>
+        </w:rPr>
+        <w:t>ion, especially in dense stands</w:t>
+      </w:r>
+      <w:r>
+        <w:rPr>
+          <w:rFonts w:eastAsia="Times New Roman"/>
+          <w:noProof/>
+        </w:rPr>
+        <w:t xml:space="preserve"> (</w:t>
+      </w:r>
+      <w:r>
+        <w:rPr>
+          <w:rFonts w:eastAsia="Times New Roman"/>
+          <w:noProof/>
+        </w:rPr>
+        <w:t>Barrett 1998</w:t>
+      </w:r>
+      <w:r>
+        <w:rPr>
+          <w:rFonts w:eastAsia="Times New Roman"/>
+          <w:noProof/>
+        </w:rPr>
+        <w:t>)</w:t>
+      </w:r>
+      <w:r>
+        <w:rPr>
+          <w:rFonts w:eastAsia="Times New Roman"/>
+          <w:noProof/>
+        </w:rPr>
+        <w:t>. However, there are many open or patchy stands on less productive soils that are not monotypic, but rather codominant with other tree species. These sites may have substantial shrub cover (Meyer 2013).</w:t>
+      </w:r>
+    </w:p>
+    <w:p>
+      <w:pPr>
+        <w:ind w:firstLine="360"/>
+        <w:rPr>
+          <w:rFonts w:eastAsia="Times New Roman"/>
+          <w:noProof/>
+        </w:rPr>
+      </w:pPr>
+      <w:r>
+        <w:rPr>
+          <w:rFonts w:eastAsia="Times New Roman"/>
+          <w:noProof/>
+        </w:rPr>
+        <w:t xml:space="preserve">In openings resulting from tree mortality or logging, and under open stands on poor sites, many species are possible depending on location. </w:t>
+      </w:r>
+      <w:r>
+        <w:rPr>
+          <w:rFonts w:eastAsia="Times New Roman"/>
+          <w:i/>
+          <w:noProof/>
+        </w:rPr>
+        <w:t>Ribes</w:t>
+      </w:r>
+      <w:r>
+        <w:rPr>
+          <w:rFonts w:eastAsia="Times New Roman"/>
+          <w:noProof/>
+        </w:rPr>
+        <w:t xml:space="preserve">, </w:t>
+      </w:r>
+      <w:r>
+        <w:rPr>
+          <w:rFonts w:eastAsia="Times New Roman"/>
+          <w:i/>
+          <w:noProof/>
+        </w:rPr>
+        <w:t>Arctostaphylos</w:t>
+      </w:r>
+      <w:r>
+        <w:rPr>
+          <w:rFonts w:eastAsia="Times New Roman"/>
+          <w:noProof/>
+        </w:rPr>
+        <w:t xml:space="preserve">, and </w:t>
+      </w:r>
+      <w:r>
+        <w:rPr>
+          <w:rFonts w:eastAsia="Times New Roman"/>
+          <w:i/>
+          <w:noProof/>
+        </w:rPr>
+        <w:t>Ceanothus</w:t>
+      </w:r>
+      <w:r>
+        <w:rPr>
+          <w:rFonts w:eastAsia="Times New Roman"/>
+          <w:noProof/>
+        </w:rPr>
+        <w:t xml:space="preserve"> are the most commonly found shrubs. Large shrubfields can </w:t>
+      </w:r>
+      <w:r>
+        <w:rPr>
+          <w:rFonts w:eastAsia="Times New Roman"/>
+          <w:noProof/>
+        </w:rPr>
+        <w:t>dominate areas after severe fire</w:t>
+      </w:r>
+      <w:r>
+        <w:rPr>
+          <w:rFonts w:eastAsia="Times New Roman"/>
+          <w:noProof/>
+        </w:rPr>
+        <w:t>, although conifers</w:t>
+      </w:r>
+      <w:r>
+        <w:rPr>
+          <w:rFonts w:eastAsia="Times New Roman"/>
+          <w:noProof/>
+        </w:rPr>
+        <w:t xml:space="preserve"> eventually will reclaim these sites. </w:t>
+      </w:r>
+      <w:r>
+        <w:rPr>
+          <w:rFonts w:eastAsia="Times New Roman"/>
+          <w:noProof/>
+        </w:rPr>
+        <w:t>In some cases, particularly xeric sites with significant shrub cover, reforestation can be effectively delayed for decades (Laacke 1990). Other associated</w:t>
+      </w:r>
+      <w:r>
+        <w:rPr>
+          <w:rFonts w:eastAsia="Times New Roman"/>
+          <w:noProof/>
+        </w:rPr>
+        <w:t xml:space="preserve"> shrubs include</w:t>
+      </w:r>
+      <w:r>
+        <w:rPr>
+          <w:rFonts w:eastAsia="Times New Roman"/>
+          <w:noProof/>
+        </w:rPr>
+        <w:t xml:space="preserve">, </w:t>
+      </w:r>
+      <w:r>
+        <w:rPr>
+          <w:rFonts w:eastAsia="Times New Roman"/>
+          <w:i/>
+          <w:noProof/>
+        </w:rPr>
+        <w:t xml:space="preserve">Symphoricarpos rotundifolius, </w:t>
+      </w:r>
+      <w:r>
+        <w:rPr>
+          <w:rFonts w:eastAsia="Times New Roman"/>
+          <w:i/>
+          <w:noProof/>
+        </w:rPr>
+        <w:t>Lonicera conjugialis</w:t>
+      </w:r>
+      <w:r>
+        <w:rPr>
+          <w:rFonts w:eastAsia="Times New Roman"/>
+          <w:i/>
+          <w:noProof/>
+        </w:rPr>
+        <w:t xml:space="preserve">, </w:t>
+      </w:r>
+      <w:r>
+        <w:rPr>
+          <w:rFonts w:eastAsia="Times New Roman"/>
+          <w:noProof/>
+        </w:rPr>
+        <w:t>and</w:t>
+      </w:r>
+      <w:r>
+        <w:rPr>
+          <w:rFonts w:eastAsia="Times New Roman"/>
+          <w:i/>
+          <w:noProof/>
+        </w:rPr>
+        <w:t xml:space="preserve"> Quercus vaccinifolia</w:t>
+      </w:r>
+      <w:r>
+        <w:rPr>
+          <w:rFonts w:eastAsia="Times New Roman"/>
+          <w:noProof/>
+        </w:rPr>
+        <w:t xml:space="preserve"> (Meyer 2013)</w:t>
+      </w:r>
+      <w:r>
+        <w:rPr>
+          <w:rFonts w:eastAsia="Times New Roman"/>
+          <w:noProof/>
+        </w:rPr>
+        <w:t xml:space="preserve">. Associated herbaceous genera include </w:t>
+      </w:r>
+      <w:r>
+        <w:rPr>
+          <w:rFonts w:eastAsia="Times New Roman"/>
+          <w:i/>
+          <w:noProof/>
+        </w:rPr>
+        <w:t xml:space="preserve">Carex, Lupinus, Xerophyllum, </w:t>
+      </w:r>
+      <w:r>
+        <w:rPr>
+          <w:rFonts w:eastAsia="Times New Roman"/>
+          <w:i/>
+          <w:noProof/>
+        </w:rPr>
+        <w:t>Eucephalus</w:t>
+      </w:r>
+      <w:r>
+        <w:rPr>
+          <w:rFonts w:eastAsia="Times New Roman"/>
+          <w:i/>
+          <w:noProof/>
+        </w:rPr>
+        <w:t>, Pedicularis, Gayophytum, Pyrola</w:t>
+      </w:r>
+      <w:r>
+        <w:rPr>
+          <w:rFonts w:eastAsia="Times New Roman"/>
+          <w:noProof/>
+        </w:rPr>
+        <w:t xml:space="preserve"> and </w:t>
+      </w:r>
+      <w:r>
+        <w:rPr>
+          <w:rFonts w:eastAsia="Times New Roman"/>
+          <w:i/>
+          <w:noProof/>
+        </w:rPr>
+        <w:t>Monardella</w:t>
+      </w:r>
+      <w:r>
+        <w:rPr>
+          <w:rFonts w:eastAsia="Times New Roman"/>
+          <w:noProof/>
+        </w:rPr>
+        <w:t xml:space="preserve"> (</w:t>
+      </w:r>
+      <w:r>
+        <w:rPr>
+          <w:rFonts w:eastAsia="Times New Roman"/>
+          <w:noProof/>
+        </w:rPr>
+        <w:t>Cope 1993</w:t>
+      </w:r>
+      <w:r>
+        <w:rPr>
+          <w:rFonts w:eastAsia="Times New Roman"/>
+          <w:noProof/>
+        </w:rPr>
+        <w:t>)</w:t>
+      </w:r>
+      <w:r>
+        <w:rPr>
+          <w:rFonts w:eastAsia="Times New Roman"/>
+          <w:noProof/>
+        </w:rPr>
+        <w:t>.</w:t>
+      </w:r>
+    </w:p>
+    <w:p>
+      <w:pPr>
+        <w:ind w:firstLine="360"/>
+        <w:rPr>
+          <w:rFonts w:eastAsia="Times New Roman"/>
+          <w:noProof/>
+        </w:rPr>
+      </w:pPr>
+    </w:p>
+    <w:p>
+      <w:pPr>
+        <w:pStyle w:val="ListParagraph"/>
+        <w:rPr>
+          <w:b/>
+        </w:rPr>
+      </w:pPr>
+      <w:r>
+        <w:rPr>
+          <w:b/>
+        </w:rPr>
+        <w:t>Mesic</w:t>
+      </w:r>
+      <w:r>
+        <w:rPr>
+          <w:b/>
+        </w:rPr>
+        <w:t xml:space="preserve"> Modifer</w:t>
+      </w:r>
+      <w:r>
+        <w:rPr>
+          <w:b/>
+        </w:rPr>
+        <w:tab/>
+      </w:r>
+      <w:r>
+        <w:t xml:space="preserve">In addition to </w:t>
+      </w:r>
+      <w:r>
+        <w:rPr>
+          <w:i/>
+        </w:rPr>
+        <w:t>A. magnifica</w:t>
+      </w:r>
+      <w:r>
+        <w:t xml:space="preserve">, </w:t>
+      </w:r>
+      <w:r>
+        <w:t>mesic</w:t>
+      </w:r>
+      <w:r>
+        <w:t xml:space="preserve"> regions within the </w:t>
+      </w:r>
+      <w:r>
+        <w:t>RFR</w:t>
+      </w:r>
+      <w:r>
+        <w:t xml:space="preserve"> </w:t>
+      </w:r>
+      <w:r>
+        <w:t>land</w:t>
+      </w:r>
+      <w:r>
+        <w:t xml:space="preserve">cover type </w:t>
+      </w:r>
+      <w:r>
+        <w:t xml:space="preserve">are associated with the presence of </w:t>
+      </w:r>
+      <w:r>
+        <w:rPr>
+          <w:i/>
+        </w:rPr>
+        <w:t>P.</w:t>
+      </w:r>
+      <w:r>
+        <w:rPr>
+          <w:i/>
+        </w:rPr>
+        <w:t xml:space="preserve"> monticola </w:t>
+      </w:r>
+      <w:r>
+        <w:t xml:space="preserve">and </w:t>
+      </w:r>
+      <w:r>
+        <w:rPr>
+          <w:i/>
+        </w:rPr>
+        <w:t>P.</w:t>
+      </w:r>
+      <w:r>
+        <w:rPr>
+          <w:i/>
+        </w:rPr>
+        <w:t xml:space="preserve"> contorta</w:t>
+      </w:r>
+      <w:r>
+        <w:t xml:space="preserve"> ssp. </w:t>
+      </w:r>
+      <w:r>
+        <w:rPr>
+          <w:i/>
+        </w:rPr>
+        <w:t>murrayana</w:t>
+      </w:r>
+      <w:r>
+        <w:t xml:space="preserve">. </w:t>
+      </w:r>
+      <w:r>
+        <w:rPr>
+          <w:i/>
+        </w:rPr>
+        <w:t>T.</w:t>
+      </w:r>
+      <w:r>
+        <w:rPr>
+          <w:i/>
+        </w:rPr>
+        <w:t xml:space="preserve"> mertensiana</w:t>
+      </w:r>
+      <w:r>
+        <w:t xml:space="preserve"> may occur on northern aspects. </w:t>
+      </w:r>
+      <w:r>
+        <w:rPr>
+          <w:i/>
+        </w:rPr>
+        <w:t>A.</w:t>
+      </w:r>
+      <w:r>
+        <w:rPr>
+          <w:i/>
+        </w:rPr>
+        <w:t xml:space="preserve"> concolor </w:t>
+      </w:r>
+      <w:r>
+        <w:t>is uncommon</w:t>
+      </w:r>
+      <w:r>
+        <w:t>, except at lower elevations</w:t>
+      </w:r>
+      <w:r>
+        <w:t xml:space="preserve"> </w:t>
+      </w:r>
+      <w:r>
         <w:t>(</w:t>
       </w:r>
       <w:r>
-        <w:rPr>
-          <w:rFonts w:eastAsia="Times New Roman"/>
-          <w:noProof/>
-        </w:rPr>
-        <w:t>Barrett 198</w:t>
-      </w:r>
-      <w:r>
-        <w:rPr>
-          <w:rFonts w:eastAsia="Times New Roman"/>
-          <w:noProof/>
-        </w:rPr>
-        <w:t>8</w:t>
-      </w:r>
-      <w:r>
-        <w:rPr>
-          <w:rFonts w:eastAsia="Times New Roman"/>
-          <w:noProof/>
-        </w:rPr>
+        <w:t>LandFire</w:t>
+      </w:r>
+      <w:r>
+        <w:t xml:space="preserve"> 2007b)</w:t>
+      </w:r>
+      <w:r>
+        <w:t>.</w:t>
+      </w:r>
+    </w:p>
+    <w:p>
+      <w:pPr>
+        <w:ind w:left="300"/>
+        <w:rPr>
+          <w:b/>
+        </w:rPr>
+      </w:pPr>
+    </w:p>
+    <w:p>
+      <w:pPr>
+        <w:pStyle w:val="ListParagraph"/>
+      </w:pPr>
+      <w:r>
+        <w:rPr>
+          <w:b/>
+        </w:rPr>
+        <w:t>Xeric</w:t>
+      </w:r>
+      <w:r>
+        <w:rPr>
+          <w:b/>
+        </w:rPr>
+        <w:t xml:space="preserve"> Modifier</w:t>
+      </w:r>
+      <w:r>
+        <w:tab/>
+      </w:r>
+      <w:r>
+        <w:t>These</w:t>
+      </w:r>
+      <w:r>
+        <w:t xml:space="preserve"> sites</w:t>
+      </w:r>
+      <w:r>
+        <w:t xml:space="preserve"> </w:t>
+      </w:r>
+      <w:r>
+        <w:t>often include and are occas</w:t>
+      </w:r>
+      <w:r>
+        <w:t xml:space="preserve">ionally codominated by </w:t>
+      </w:r>
+      <w:r>
+        <w:rPr>
+          <w:i/>
+        </w:rPr>
+        <w:t>A.</w:t>
+      </w:r>
+      <w:r>
+        <w:rPr>
+          <w:i/>
+        </w:rPr>
+        <w:t xml:space="preserve"> concolor</w:t>
+      </w:r>
+      <w:r>
+        <w:t>,</w:t>
+      </w:r>
+      <w:r>
+        <w:t xml:space="preserve"> </w:t>
+      </w:r>
+      <w:r>
+        <w:rPr>
+          <w:i/>
+        </w:rPr>
+        <w:t>P.</w:t>
+      </w:r>
+      <w:r>
+        <w:rPr>
+          <w:i/>
+        </w:rPr>
+        <w:t xml:space="preserve"> jeffreyi</w:t>
+      </w:r>
+      <w:r>
+        <w:t xml:space="preserve">, </w:t>
+      </w:r>
+      <w:r>
+        <w:t xml:space="preserve">and </w:t>
+      </w:r>
+      <w:r>
+        <w:rPr>
+          <w:i/>
+        </w:rPr>
+        <w:t>P. contorta</w:t>
+      </w:r>
+      <w:r>
+        <w:t xml:space="preserve"> ssp. </w:t>
+      </w:r>
+      <w:r>
+        <w:rPr>
+          <w:i/>
+        </w:rPr>
+        <w:t>marayanna</w:t>
+      </w:r>
+      <w:r>
+        <w:t xml:space="preserve">, </w:t>
+      </w:r>
+      <w:r>
+        <w:t>although other</w:t>
+      </w:r>
+      <w:r>
+        <w:t xml:space="preserve"> conifer species </w:t>
+      </w:r>
+      <w:r>
+        <w:t xml:space="preserve">(e.g. </w:t>
+      </w:r>
+      <w:r>
+        <w:rPr>
+          <w:i/>
+        </w:rPr>
+        <w:t xml:space="preserve">P. </w:t>
+      </w:r>
+      <w:r>
+        <w:rPr>
+          <w:i/>
+        </w:rPr>
+        <w:t>lambertiana</w:t>
+      </w:r>
+      <w:r>
         <w:t>)</w:t>
       </w:r>
       <w:r>
         <w:rPr>
-          <w:rFonts w:eastAsia="Times New Roman"/>
-          <w:noProof/>
-        </w:rPr>
+          <w:i/>
+        </w:rPr>
+        <w:t xml:space="preserve"> </w:t>
+      </w:r>
+      <w:r>
+        <w:t>can</w:t>
+      </w:r>
+      <w:r>
+        <w:t xml:space="preserve"> also be present in lesser amounts</w:t>
+      </w:r>
+      <w:r>
+        <w:t xml:space="preserve"> at lower elevations</w:t>
+      </w:r>
+      <w:r>
+        <w:t xml:space="preserve">. </w:t>
+      </w:r>
+      <w:r>
+        <w:rPr>
+          <w:i/>
+        </w:rPr>
+        <w:t xml:space="preserve">A. concolor </w:t>
+      </w:r>
+      <w:r>
+        <w:t xml:space="preserve">is more prevalent at lower elevations. </w:t>
+      </w:r>
+      <w:r>
+        <w:rPr>
+          <w:i/>
+        </w:rPr>
+        <w:t xml:space="preserve">P. </w:t>
+      </w:r>
+      <w:r>
+        <w:rPr>
+          <w:i/>
+        </w:rPr>
+        <w:t>jeffreyi</w:t>
+      </w:r>
+      <w:r>
+        <w:t xml:space="preserve"> is more common </w:t>
+      </w:r>
+      <w:r>
+        <w:t>on shallow soils</w:t>
+      </w:r>
+      <w:r>
+        <w:t xml:space="preserve"> or when disturbance is frequent. </w:t>
+      </w:r>
+      <w:r>
+        <w:t>Shrubs</w:t>
+      </w:r>
+      <w:r>
+        <w:t xml:space="preserve"> and herbs generally contribute less than 30% cover each. If shrub cover is higher, the shrubs are short or prost</w:t>
+      </w:r>
+      <w:r>
+        <w:t>r</w:t>
+      </w:r>
+      <w:r>
+        <w:t>ate</w:t>
+      </w:r>
+      <w:r>
+        <w:t xml:space="preserve"> (</w:t>
+      </w:r>
+      <w:r>
+        <w:t>LandFire</w:t>
+      </w:r>
+      <w:r>
+        <w:t xml:space="preserve"> 2007a)</w:t>
+      </w:r>
+      <w:r>
         <w:t>.</w:t>
       </w:r>
-      <w:r>
-        <w:rPr>
-          <w:rFonts w:eastAsia="Times New Roman"/>
-          <w:noProof/>
-        </w:rPr>
-        <w:t xml:space="preserve"> Although</w:t>
-      </w:r>
-      <w:r>
-        <w:rPr>
-          <w:rFonts w:eastAsia="Times New Roman"/>
-          <w:noProof/>
+    </w:p>
+    <w:p/>
+    <w:p>
+      <w:pPr>
+        <w:pStyle w:val="ListParagraph"/>
+      </w:pPr>
+      <w:r>
+        <w:rPr>
+          <w:b/>
+        </w:rPr>
+        <w:t>Ultramafic</w:t>
+      </w:r>
+      <w:r>
+        <w:rPr>
+          <w:b/>
+        </w:rPr>
+        <w:t xml:space="preserve"> Modifier</w:t>
+      </w:r>
+      <w:r>
+        <w:rPr>
+          <w:b/>
+        </w:rPr>
+        <w:tab/>
+      </w:r>
+      <w:r>
+        <w:rPr>
+          <w:szCs w:val="24"/>
+        </w:rPr>
+        <w:t>Ultramafic soils</w:t>
+      </w:r>
+      <w:r>
+        <w:rPr>
+          <w:szCs w:val="24"/>
+        </w:rPr>
+        <w:t>, support a number of endemic plant</w:t>
+      </w:r>
+      <w:r>
+        <w:rPr>
+          <w:szCs w:val="24"/>
+        </w:rPr>
+        <w:t xml:space="preserve"> specie</w:t>
+      </w:r>
+      <w:r>
+        <w:rPr>
+          <w:szCs w:val="24"/>
+        </w:rPr>
+        <w:t xml:space="preserve">s. </w:t>
+      </w:r>
+      <w:r>
+        <w:t>Slowly growing and often stunted</w:t>
+      </w:r>
+      <w:r>
+        <w:rPr>
+          <w:szCs w:val="24"/>
         </w:rPr>
         <w:t xml:space="preserve"> </w:t>
       </w:r>
       <w:r>
         <w:rPr>
-          <w:rFonts w:eastAsia="Times New Roman"/>
-          <w:i/>
-          <w:noProof/>
-        </w:rPr>
-        <w:t xml:space="preserve">A. magnifica </w:t>
-      </w:r>
-      <w:r>
-        <w:rPr>
-          <w:rFonts w:eastAsia="Times New Roman"/>
-          <w:noProof/>
-        </w:rPr>
-        <w:t>is the climax dominant, associated conifers are frequently the post-disturbance pioneer species (</w:t>
-      </w:r>
-      <w:r>
-        <w:rPr>
-          <w:rFonts w:eastAsia="Times New Roman"/>
-          <w:noProof/>
-        </w:rPr>
-        <w:t>Cope 1993</w:t>
-      </w:r>
-      <w:r>
-        <w:rPr>
-          <w:rFonts w:eastAsia="Times New Roman"/>
-          <w:noProof/>
-        </w:rPr>
-        <w:t>).</w:t>
-      </w:r>
-      <w:r>
-        <w:rPr>
-          <w:rFonts w:eastAsia="Times New Roman"/>
-          <w:i/>
-          <w:noProof/>
-        </w:rPr>
+          <w:i/>
+        </w:rPr>
+        <w:t>P. contorta</w:t>
+      </w:r>
+      <w:r>
+        <w:t xml:space="preserve"> ssp. </w:t>
+      </w:r>
+      <w:r>
+        <w:rPr>
+          <w:i/>
+        </w:rPr>
+        <w:t>murrayana</w:t>
+      </w:r>
+      <w:r>
+        <w:t xml:space="preserve"> and </w:t>
+      </w:r>
+      <w:r>
+        <w:rPr>
+          <w:i/>
+        </w:rPr>
+        <w:t>P. jeffreyi</w:t>
+      </w:r>
+      <w:r>
+        <w:t xml:space="preserve"> occur in combinations or in nearly</w:t>
+      </w:r>
+      <w:r>
+        <w:t xml:space="preserve"> pure open stands. </w:t>
+      </w:r>
+      <w:r>
+        <w:t xml:space="preserve">Hardwoods are </w:t>
+      </w:r>
+      <w:r>
+        <w:t>usually</w:t>
+      </w:r>
+      <w:r>
+        <w:t xml:space="preserve"> sparse, but shrubs such as </w:t>
+      </w:r>
+      <w:r>
+        <w:rPr>
+          <w:i/>
+        </w:rPr>
+        <w:t>Arctostaphylos</w:t>
+      </w:r>
+      <w:r>
+        <w:t xml:space="preserve">, </w:t>
+      </w:r>
+      <w:r>
+        <w:rPr>
+          <w:i/>
+        </w:rPr>
+        <w:t>Quercus</w:t>
+      </w:r>
+      <w:r>
+        <w:t xml:space="preserve">, </w:t>
+      </w:r>
+      <w:r>
+        <w:rPr>
+          <w:i/>
+        </w:rPr>
+        <w:t>Rhamnus</w:t>
+      </w:r>
+      <w:r>
+        <w:t xml:space="preserve">, </w:t>
+      </w:r>
+      <w:r>
+        <w:rPr>
+          <w:i/>
+        </w:rPr>
+        <w:t>Lithocarpus</w:t>
+      </w:r>
+      <w:r>
+        <w:t xml:space="preserve">, </w:t>
+      </w:r>
+      <w:r>
+        <w:rPr>
+          <w:i/>
+        </w:rPr>
+        <w:t xml:space="preserve">Rhododendron, </w:t>
+      </w:r>
+      <w:r>
+        <w:t xml:space="preserve">and </w:t>
+      </w:r>
+      <w:r>
+        <w:rPr>
+          <w:i/>
+        </w:rPr>
+        <w:t xml:space="preserve">Ceanothus </w:t>
+      </w:r>
+      <w:r>
+        <w:t>may occur on these sites</w:t>
+      </w:r>
+      <w:r>
+        <w:t>.</w:t>
+      </w:r>
+      <w:r>
         <w:t xml:space="preserve"> </w:t>
       </w:r>
-    </w:p>
-    <w:p>
-      <w:pPr>
-        <w:ind w:firstLine="360"/>
-        <w:rPr>
-          <w:rFonts w:eastAsia="Times New Roman"/>
-          <w:i/>
-          <w:noProof/>
-        </w:rPr>
-      </w:pPr>
-      <w:r>
-        <w:rPr>
-          <w:rFonts w:eastAsia="Times New Roman"/>
-          <w:noProof/>
-        </w:rPr>
-        <w:t xml:space="preserve">In openings resulting from tree mortality or logging, and under open stands on poor sites, many species are possible depending on location. </w:t>
-      </w:r>
-      <w:r>
-        <w:rPr>
-          <w:rFonts w:eastAsia="Times New Roman"/>
-          <w:i/>
-          <w:noProof/>
-        </w:rPr>
-        <w:t>Ribes</w:t>
-      </w:r>
-      <w:r>
-        <w:rPr>
-          <w:rFonts w:eastAsia="Times New Roman"/>
-          <w:noProof/>
-        </w:rPr>
-        <w:t xml:space="preserve">, </w:t>
-      </w:r>
-      <w:r>
-        <w:rPr>
-          <w:rFonts w:eastAsia="Times New Roman"/>
-          <w:i/>
-          <w:noProof/>
-        </w:rPr>
-        <w:t>Arctostaphylos</w:t>
-      </w:r>
-      <w:r>
-        <w:rPr>
-          <w:rFonts w:eastAsia="Times New Roman"/>
-          <w:noProof/>
-        </w:rPr>
-        <w:t xml:space="preserve">, and </w:t>
-      </w:r>
-      <w:r>
-        <w:rPr>
-          <w:rFonts w:eastAsia="Times New Roman"/>
-          <w:i/>
-          <w:noProof/>
-        </w:rPr>
-        <w:t>Ceanothus</w:t>
-      </w:r>
-      <w:r>
-        <w:rPr>
-          <w:rFonts w:eastAsia="Times New Roman"/>
-          <w:noProof/>
-        </w:rPr>
-        <w:t xml:space="preserve"> are the most commonly found shrubs. Large shrubfields can </w:t>
-      </w:r>
-      <w:r>
-        <w:rPr>
-          <w:rFonts w:eastAsia="Times New Roman"/>
-          <w:noProof/>
-        </w:rPr>
-        <w:t>dominate areas after severe fire</w:t>
-      </w:r>
-      <w:r>
-        <w:rPr>
-          <w:rFonts w:eastAsia="Times New Roman"/>
-          <w:noProof/>
-        </w:rPr>
-        <w:t>, although conifers</w:t>
-      </w:r>
-      <w:r>
-        <w:rPr>
-          <w:rFonts w:eastAsia="Times New Roman"/>
-          <w:noProof/>
-        </w:rPr>
-        <w:t xml:space="preserve"> eventually will reclaim these sites. With some combinations of low site quality, </w:t>
-      </w:r>
-      <w:r>
-        <w:rPr>
-          <w:rFonts w:eastAsia="Times New Roman"/>
-          <w:noProof/>
-        </w:rPr>
-        <w:t>shrub</w:t>
-      </w:r>
-      <w:r>
-        <w:rPr>
-          <w:rFonts w:eastAsia="Times New Roman"/>
-          <w:noProof/>
-        </w:rPr>
-        <w:t xml:space="preserve"> species, and </w:t>
-      </w:r>
-      <w:r>
-        <w:rPr>
-          <w:rFonts w:eastAsia="Times New Roman"/>
-          <w:noProof/>
-        </w:rPr>
-        <w:lastRenderedPageBreak/>
-        <w:t xml:space="preserve">resident rodent population, however, reforestation can be </w:t>
-      </w:r>
-      <w:r>
-        <w:rPr>
-          <w:rFonts w:eastAsia="Times New Roman"/>
-          <w:noProof/>
-        </w:rPr>
-        <w:t>effectively delayed for decades</w:t>
-      </w:r>
-      <w:r>
-        <w:rPr>
-          <w:rFonts w:eastAsia="Times New Roman"/>
-          <w:noProof/>
-        </w:rPr>
+      <w:r>
+        <w:t xml:space="preserve">Often, a dramatic landscape shift occurs across abrupt discontinuities between ultramafics and other rock types. For example, regional stands of dense conifer forests are replaced by stunted and open stands of other conifers, by chaparral or even by barrens on which woody vegetation is absent </w:t>
+      </w:r>
+      <w:r>
+        <w:t>(“CalVeg Zone 1” 2011</w:t>
+      </w:r>
+      <w:r>
+        <w:t>)</w:t>
+      </w:r>
+      <w:r>
+        <w:t>.</w:t>
+      </w:r>
+    </w:p>
+    <w:p>
+      <w:pPr>
+        <w:rPr>
+          <w:b/>
+        </w:rPr>
+      </w:pPr>
+    </w:p>
+    <w:p>
+      <w:r>
+        <w:rPr>
+          <w:b/>
+        </w:rPr>
+        <w:t xml:space="preserve">Red Fir with </w:t>
+      </w:r>
+      <w:r>
+        <w:rPr>
+          <w:b/>
+        </w:rPr>
+        <w:t xml:space="preserve">Aspen </w:t>
+      </w:r>
+      <w:r>
+        <w:rPr>
+          <w:b/>
+        </w:rPr>
+        <w:t>(RFR-ASP)</w:t>
+      </w:r>
+      <w:r>
+        <w:rPr>
+          <w:b/>
+        </w:rPr>
+        <w:tab/>
+      </w:r>
+      <w:r>
+        <w:t xml:space="preserve">When </w:t>
+      </w:r>
+      <w:r>
+        <w:rPr>
+          <w:i/>
+          <w:iCs/>
+        </w:rPr>
+        <w:t>Populus tremuloides</w:t>
+      </w:r>
+      <w:r>
+        <w:t xml:space="preserve"> co-occurs with </w:t>
+      </w:r>
+      <w:r>
+        <w:t>RFR</w:t>
+      </w:r>
+      <w:r>
+        <w:t xml:space="preserve"> on the west</w:t>
+      </w:r>
+      <w:r>
+        <w:t xml:space="preserve"> </w:t>
+      </w:r>
+      <w:r>
+        <w:t xml:space="preserve">side of the </w:t>
+      </w:r>
+      <w:r>
+        <w:t xml:space="preserve">Sierran </w:t>
+      </w:r>
+      <w:r>
+        <w:t>crest</w:t>
+      </w:r>
+      <w:r>
+        <w:t xml:space="preserve">, it is typically found in smaller patches, often less than 2 ha (5 acres) in size. </w:t>
+      </w:r>
+      <w:r>
+        <w:t>This variant is not subject to the modifiers described above because it is only found on mesic sites</w:t>
+      </w:r>
+      <w:r>
+        <w:t xml:space="preserve"> with deeper soils</w:t>
+      </w:r>
+      <w:r>
+        <w:t xml:space="preserve">. </w:t>
+      </w:r>
+      <w:r>
+        <w:t xml:space="preserve">Mature stands in which </w:t>
+      </w:r>
+      <w:r>
+        <w:rPr>
+          <w:i/>
+          <w:iCs/>
+        </w:rPr>
+        <w:t>P. tremuloides</w:t>
+      </w:r>
+      <w:r>
+        <w:t xml:space="preserve"> are still dominant are usually relatively open. Average canopy closures </w:t>
+      </w:r>
+      <w:r>
+        <w:t>range from 35-95%</w:t>
+      </w:r>
+      <w:r>
+        <w:t xml:space="preserve">. The open nature of the stands results in substantial </w:t>
+      </w:r>
+      <w:r>
+        <w:t>light penetration to the ground</w:t>
+      </w:r>
+      <w:r>
         <w:t xml:space="preserve"> (</w:t>
       </w:r>
       <w:r>
-        <w:t>Laacke 1990</w:t>
-      </w:r>
-      <w:r>
-        <w:rPr>
-          <w:rFonts w:eastAsia="Times New Roman"/>
-          <w:noProof/>
-        </w:rPr>
-        <w:t>)</w:t>
-      </w:r>
-      <w:r>
-        <w:rPr>
-          <w:rFonts w:eastAsia="Times New Roman"/>
-          <w:noProof/>
-        </w:rPr>
-        <w:t>.</w:t>
-      </w:r>
-    </w:p>
-    <w:p>
-      <w:pPr>
-        <w:ind w:firstLine="360"/>
-        <w:rPr>
-          <w:rFonts w:eastAsia="Times New Roman"/>
-          <w:noProof/>
-        </w:rPr>
-      </w:pPr>
-      <w:r>
-        <w:rPr>
-          <w:rFonts w:eastAsia="Times New Roman"/>
-          <w:noProof/>
-        </w:rPr>
-        <w:t>Associated</w:t>
-      </w:r>
-      <w:r>
-        <w:rPr>
-          <w:rFonts w:eastAsia="Times New Roman"/>
-          <w:noProof/>
-        </w:rPr>
-        <w:t xml:space="preserve"> shrubs include </w:t>
-      </w:r>
-      <w:r>
-        <w:rPr>
-          <w:rFonts w:eastAsia="Times New Roman"/>
-          <w:i/>
-          <w:noProof/>
-        </w:rPr>
-        <w:t>Vaccinium</w:t>
-      </w:r>
-      <w:r>
-        <w:rPr>
-          <w:rFonts w:eastAsia="Times New Roman"/>
-          <w:noProof/>
-        </w:rPr>
-        <w:t xml:space="preserve">, </w:t>
-      </w:r>
-      <w:r>
-        <w:rPr>
-          <w:rFonts w:eastAsia="Times New Roman"/>
-          <w:i/>
-          <w:noProof/>
-        </w:rPr>
-        <w:t>Linnaea</w:t>
-      </w:r>
-      <w:r>
-        <w:rPr>
-          <w:rFonts w:eastAsia="Times New Roman"/>
-          <w:noProof/>
-        </w:rPr>
-        <w:t xml:space="preserve">, </w:t>
-      </w:r>
-      <w:r>
-        <w:rPr>
-          <w:rFonts w:eastAsia="Times New Roman"/>
-          <w:i/>
-          <w:noProof/>
-        </w:rPr>
-        <w:t xml:space="preserve">Symphoricarpos, </w:t>
-      </w:r>
-      <w:r>
-        <w:rPr>
-          <w:rFonts w:eastAsia="Times New Roman"/>
-          <w:noProof/>
-        </w:rPr>
-        <w:t>and</w:t>
-      </w:r>
-      <w:r>
-        <w:rPr>
-          <w:rFonts w:eastAsia="Times New Roman"/>
-          <w:i/>
-          <w:noProof/>
-        </w:rPr>
-        <w:t xml:space="preserve"> Quercus</w:t>
-      </w:r>
-      <w:r>
-        <w:rPr>
-          <w:rFonts w:eastAsia="Times New Roman"/>
-          <w:noProof/>
-        </w:rPr>
-        <w:t xml:space="preserve">. Associated herbaceous genera include </w:t>
-      </w:r>
-      <w:r>
-        <w:rPr>
-          <w:rFonts w:eastAsia="Times New Roman"/>
-          <w:i/>
-          <w:noProof/>
-        </w:rPr>
-        <w:t>Carex, Lupinus, Xerophyllum, Chrospsis, Pedicularis, Gayophytum, Pyrola</w:t>
-      </w:r>
-      <w:r>
-        <w:rPr>
-          <w:rFonts w:eastAsia="Times New Roman"/>
-          <w:noProof/>
-        </w:rPr>
-        <w:t xml:space="preserve"> and </w:t>
-      </w:r>
-      <w:r>
-        <w:rPr>
-          <w:rFonts w:eastAsia="Times New Roman"/>
-          <w:i/>
-          <w:noProof/>
-        </w:rPr>
-        <w:t>Monardella</w:t>
-      </w:r>
-      <w:r>
-        <w:rPr>
-          <w:rFonts w:eastAsia="Times New Roman"/>
-          <w:noProof/>
-        </w:rPr>
-        <w:t xml:space="preserve"> (</w:t>
-      </w:r>
-      <w:r>
-        <w:rPr>
-          <w:rFonts w:eastAsia="Times New Roman"/>
-          <w:noProof/>
-        </w:rPr>
-        <w:t>Cope 1993</w:t>
-      </w:r>
-      <w:r>
-        <w:rPr>
-          <w:rFonts w:eastAsia="Times New Roman"/>
-          <w:noProof/>
-        </w:rPr>
-        <w:t>)</w:t>
-      </w:r>
-      <w:r>
-        <w:rPr>
-          <w:rFonts w:eastAsia="Times New Roman"/>
-          <w:noProof/>
-        </w:rPr>
-        <w:t>.</w:t>
-      </w:r>
-    </w:p>
-    <w:p>
-      <w:pPr>
-        <w:ind w:firstLine="360"/>
-        <w:rPr>
-          <w:rFonts w:eastAsia="Times New Roman"/>
-          <w:noProof/>
-        </w:rPr>
-      </w:pPr>
-    </w:p>
-    <w:p>
-      <w:pPr>
-        <w:pStyle w:val="ListParagraph"/>
-        <w:rPr>
-          <w:b/>
-        </w:rPr>
-      </w:pPr>
-      <w:r>
-        <w:rPr>
-          <w:b/>
-        </w:rPr>
-        <w:t>Mesic</w:t>
-      </w:r>
-      <w:r>
-        <w:rPr>
-          <w:b/>
-        </w:rPr>
-        <w:t xml:space="preserve"> Modifer</w:t>
-      </w:r>
-      <w:r>
-        <w:rPr>
-          <w:b/>
-        </w:rPr>
-        <w:tab/>
-      </w:r>
-      <w:r>
-        <w:t xml:space="preserve">In addition to </w:t>
-      </w:r>
-      <w:r>
-        <w:rPr>
-          <w:i/>
-        </w:rPr>
-        <w:t>A. magnifica</w:t>
-      </w:r>
-      <w:r>
-        <w:t xml:space="preserve">, </w:t>
-      </w:r>
-      <w:r>
-        <w:t>mesic</w:t>
-      </w:r>
-      <w:r>
-        <w:t xml:space="preserve"> regions within the </w:t>
-      </w:r>
-      <w:r>
-        <w:t>RFR</w:t>
-      </w:r>
-      <w:r>
-        <w:t xml:space="preserve"> </w:t>
-      </w:r>
-      <w:r>
-        <w:t>land</w:t>
-      </w:r>
-      <w:r>
-        <w:t xml:space="preserve">cover type </w:t>
-      </w:r>
-      <w:r>
-        <w:t xml:space="preserve">are associated with the presence of </w:t>
-      </w:r>
-      <w:r>
-        <w:rPr>
-          <w:i/>
-        </w:rPr>
-        <w:t>P.</w:t>
-      </w:r>
-      <w:r>
-        <w:rPr>
-          <w:i/>
-        </w:rPr>
-        <w:t xml:space="preserve"> monticola </w:t>
-      </w:r>
-      <w:r>
-        <w:t xml:space="preserve">and </w:t>
-      </w:r>
-      <w:r>
-        <w:rPr>
-          <w:i/>
-        </w:rPr>
-        <w:t>P.</w:t>
-      </w:r>
-      <w:r>
-        <w:rPr>
-          <w:i/>
-        </w:rPr>
-        <w:t xml:space="preserve"> contorta</w:t>
-      </w:r>
-      <w:r>
-        <w:t xml:space="preserve"> ssp. </w:t>
-      </w:r>
-      <w:r>
-        <w:rPr>
-          <w:i/>
-        </w:rPr>
-        <w:t>murrayana</w:t>
-      </w:r>
-      <w:r>
-        <w:t xml:space="preserve">. </w:t>
-      </w:r>
-      <w:r>
-        <w:rPr>
-          <w:i/>
-        </w:rPr>
-        <w:t>T.</w:t>
-      </w:r>
-      <w:r>
-        <w:rPr>
-          <w:i/>
-        </w:rPr>
-        <w:t xml:space="preserve"> mertensiana</w:t>
-      </w:r>
-      <w:r>
-        <w:t xml:space="preserve"> may occur on northern aspects. </w:t>
-      </w:r>
-      <w:r>
-        <w:rPr>
-          <w:i/>
-        </w:rPr>
-        <w:t>A.</w:t>
-      </w:r>
-      <w:r>
-        <w:rPr>
-          <w:i/>
-        </w:rPr>
-        <w:t xml:space="preserve"> concolor </w:t>
-      </w:r>
-      <w:r>
-        <w:t>is uncommon. Shrubs are more abundant than at less productive sites, but species are similar</w:t>
-      </w:r>
-      <w:r>
-        <w:t xml:space="preserve"> (</w:t>
-      </w:r>
-      <w:r>
-        <w:t>LandFire</w:t>
-      </w:r>
-      <w:r>
-        <w:t xml:space="preserve"> 2007b)</w:t>
-      </w:r>
-      <w:r>
-        <w:t>.</w:t>
-      </w:r>
-    </w:p>
-    <w:p>
-      <w:pPr>
-        <w:ind w:left="300"/>
-        <w:rPr>
-          <w:b/>
-        </w:rPr>
-      </w:pPr>
-    </w:p>
-    <w:p>
-      <w:pPr>
-        <w:pStyle w:val="ListParagraph"/>
-      </w:pPr>
-      <w:r>
-        <w:rPr>
-          <w:b/>
-        </w:rPr>
-        <w:t>Xeric</w:t>
-      </w:r>
-      <w:r>
-        <w:rPr>
-          <w:b/>
-        </w:rPr>
-        <w:t xml:space="preserve"> Modifier</w:t>
-      </w:r>
-      <w:r>
-        <w:tab/>
-      </w:r>
-      <w:r>
-        <w:t>These</w:t>
-      </w:r>
-      <w:r>
-        <w:t xml:space="preserve"> sites</w:t>
-      </w:r>
-      <w:r>
-        <w:t xml:space="preserve"> </w:t>
-      </w:r>
-      <w:r>
-        <w:t>often include and are occas</w:t>
-      </w:r>
-      <w:r>
-        <w:t xml:space="preserve">ionally codominated by </w:t>
-      </w:r>
-      <w:r>
-        <w:rPr>
-          <w:i/>
-        </w:rPr>
-        <w:t>A.</w:t>
-      </w:r>
-      <w:r>
-        <w:rPr>
-          <w:i/>
-        </w:rPr>
-        <w:t xml:space="preserve"> concolor</w:t>
-      </w:r>
-      <w:r>
-        <w:t xml:space="preserve">. </w:t>
-      </w:r>
-      <w:r>
-        <w:rPr>
-          <w:i/>
-        </w:rPr>
-        <w:t>P.</w:t>
-      </w:r>
-      <w:r>
-        <w:rPr>
-          <w:i/>
-        </w:rPr>
-        <w:t xml:space="preserve"> jeffreyi</w:t>
-      </w:r>
-      <w:r>
-        <w:t xml:space="preserve">, </w:t>
-      </w:r>
-      <w:r>
-        <w:rPr>
-          <w:i/>
-        </w:rPr>
-        <w:t>P. contorta</w:t>
-      </w:r>
-      <w:r>
-        <w:t xml:space="preserve"> ssp. </w:t>
-      </w:r>
-      <w:r>
-        <w:rPr>
-          <w:i/>
-        </w:rPr>
-        <w:t>marayanna</w:t>
-      </w:r>
-      <w:r>
-        <w:t xml:space="preserve">, and mixed conifer species can also be present in lesser amounts. </w:t>
-      </w:r>
-      <w:r>
-        <w:rPr>
-          <w:i/>
-        </w:rPr>
-        <w:t>P. monticola</w:t>
-      </w:r>
-      <w:r>
-        <w:t xml:space="preserve"> is uncommon. </w:t>
-      </w:r>
-      <w:r>
-        <w:rPr>
-          <w:i/>
-        </w:rPr>
-        <w:t xml:space="preserve">A. concolor </w:t>
-      </w:r>
-      <w:r>
-        <w:t xml:space="preserve">is more prevalent at lower elevations. </w:t>
-      </w:r>
-      <w:r>
-        <w:rPr>
-          <w:i/>
-        </w:rPr>
-        <w:t xml:space="preserve">P. </w:t>
-      </w:r>
-      <w:r>
-        <w:rPr>
-          <w:i/>
-        </w:rPr>
-        <w:t>jeffreyi</w:t>
-      </w:r>
-      <w:r>
-        <w:t xml:space="preserve"> is more common near ultramafic soils or when disturbance is frequent. </w:t>
-      </w:r>
-      <w:r>
-        <w:t>Shrubs</w:t>
-      </w:r>
-      <w:r>
-        <w:t xml:space="preserve"> and herbs generally contribute less than 30% cover each. If shrub cover is higher, the shrubs are short or prost</w:t>
-      </w:r>
-      <w:r>
-        <w:t>r</w:t>
-      </w:r>
-      <w:r>
-        <w:t>ate</w:t>
-      </w:r>
-      <w:r>
-        <w:t xml:space="preserve"> (</w:t>
-      </w:r>
-      <w:r>
-        <w:t>LandFire</w:t>
-      </w:r>
-      <w:r>
-        <w:t xml:space="preserve"> 2007a)</w:t>
-      </w:r>
-      <w:r>
-        <w:t>.</w:t>
-      </w:r>
-    </w:p>
-    <w:p/>
-    <w:p>
-      <w:pPr>
-        <w:pStyle w:val="ListParagraph"/>
-      </w:pPr>
-      <w:r>
-        <w:rPr>
-          <w:b/>
-        </w:rPr>
-        <w:t>Ultramafic</w:t>
-      </w:r>
-      <w:r>
-        <w:rPr>
-          <w:b/>
-        </w:rPr>
-        <w:t xml:space="preserve"> Modifier</w:t>
-      </w:r>
-      <w:r>
-        <w:rPr>
-          <w:b/>
-        </w:rPr>
-        <w:tab/>
-      </w:r>
-      <w:r>
-        <w:rPr>
-          <w:szCs w:val="24"/>
-        </w:rPr>
-        <w:t>Ultramafic soils</w:t>
-      </w:r>
-      <w:r>
-        <w:rPr>
-          <w:szCs w:val="24"/>
-        </w:rPr>
-        <w:t>, support a number of endemic plant</w:t>
-      </w:r>
-      <w:r>
-        <w:rPr>
-          <w:szCs w:val="24"/>
-        </w:rPr>
-        <w:t xml:space="preserve"> specie</w:t>
-      </w:r>
-      <w:r>
-        <w:rPr>
-          <w:szCs w:val="24"/>
-        </w:rPr>
-        <w:t xml:space="preserve">s. </w:t>
-      </w:r>
-      <w:r>
-        <w:t>Slowly growing and often stunted</w:t>
-      </w:r>
-      <w:r>
-        <w:rPr>
-          <w:szCs w:val="24"/>
-        </w:rPr>
-        <w:t xml:space="preserve"> </w:t>
-      </w:r>
-      <w:r>
-        <w:rPr>
-          <w:i/>
-        </w:rPr>
-        <w:t>P. contorta</w:t>
-      </w:r>
-      <w:r>
-        <w:t xml:space="preserve"> ssp. </w:t>
-      </w:r>
-      <w:r>
-        <w:rPr>
-          <w:i/>
-        </w:rPr>
-        <w:t>murrayana</w:t>
-      </w:r>
-      <w:r>
-        <w:t xml:space="preserve"> and </w:t>
-      </w:r>
-      <w:r>
-        <w:rPr>
-          <w:i/>
-        </w:rPr>
-        <w:t>P. jeffreyi</w:t>
-      </w:r>
-      <w:r>
-        <w:t xml:space="preserve"> occur in combinations or in nearly</w:t>
-      </w:r>
-      <w:r>
-        <w:t xml:space="preserve"> pure open stands. </w:t>
-      </w:r>
-      <w:r>
-        <w:t xml:space="preserve">Hardwoods are </w:t>
-      </w:r>
-      <w:r>
-        <w:t>usually</w:t>
-      </w:r>
-      <w:r>
-        <w:t xml:space="preserve"> sparse, but shrubs such as </w:t>
-      </w:r>
-      <w:r>
-        <w:rPr>
-          <w:i/>
-        </w:rPr>
-        <w:t>Arctostaphylos</w:t>
-      </w:r>
-      <w:r>
-        <w:t xml:space="preserve">, </w:t>
-      </w:r>
-      <w:r>
-        <w:rPr>
-          <w:i/>
-        </w:rPr>
-        <w:t>Quercus</w:t>
-      </w:r>
-      <w:r>
-        <w:t xml:space="preserve">, </w:t>
-      </w:r>
-      <w:r>
-        <w:rPr>
-          <w:i/>
-        </w:rPr>
-        <w:t>Rhamnus</w:t>
-      </w:r>
-      <w:r>
-        <w:t xml:space="preserve">, </w:t>
-      </w:r>
-      <w:r>
-        <w:rPr>
-          <w:i/>
-        </w:rPr>
-        <w:t>Lithocarpus</w:t>
-      </w:r>
-      <w:r>
-        <w:t xml:space="preserve">, </w:t>
-      </w:r>
-      <w:r>
-        <w:rPr>
-          <w:i/>
-        </w:rPr>
-        <w:t xml:space="preserve">Rhododendron, </w:t>
-      </w:r>
-      <w:r>
-        <w:t xml:space="preserve">and </w:t>
-      </w:r>
-      <w:r>
-        <w:rPr>
-          <w:i/>
-        </w:rPr>
-        <w:t xml:space="preserve">Ceanothus </w:t>
-      </w:r>
-      <w:r>
-        <w:t>may occur on these sites</w:t>
-      </w:r>
-      <w:r>
-        <w:t>.</w:t>
-      </w:r>
-      <w:r>
-        <w:t xml:space="preserve"> </w:t>
-      </w:r>
-      <w:r>
-        <w:t xml:space="preserve">Often, a dramatic landscape shift occurs across abrupt discontinuities between ultramafics and other rock types. For example, regional stands of dense conifer forests are replaced by stunted and open stands of other conifers, by chaparral or even by barrens on which woody vegetation is absent </w:t>
-      </w:r>
-      <w:r>
-        <w:t>(“CalVeg Zone 1” 2011</w:t>
-      </w:r>
-      <w:r>
-        <w:t>)</w:t>
-      </w:r>
-      <w:r>
-        <w:t>.</w:t>
-      </w:r>
-    </w:p>
-    <w:p>
-      <w:pPr>
-        <w:rPr>
-          <w:b/>
-        </w:rPr>
-      </w:pPr>
-    </w:p>
-    <w:p>
-      <w:r>
-        <w:rPr>
-          <w:b/>
-        </w:rPr>
-        <w:t xml:space="preserve">Red Fir with </w:t>
-      </w:r>
-      <w:r>
-        <w:rPr>
-          <w:b/>
-        </w:rPr>
-        <w:t xml:space="preserve">Aspen </w:t>
-      </w:r>
-      <w:r>
-        <w:rPr>
-          <w:b/>
-        </w:rPr>
-        <w:t>(RFR-ASP)</w:t>
-      </w:r>
-      <w:r>
-        <w:rPr>
-          <w:b/>
-        </w:rPr>
-        <w:tab/>
-      </w:r>
-      <w:r>
-        <w:t xml:space="preserve">When </w:t>
-      </w:r>
-      <w:r>
-        <w:rPr>
-          <w:i/>
-          <w:iCs/>
-        </w:rPr>
-        <w:t>Populus tremuloides</w:t>
-      </w:r>
-      <w:r>
-        <w:t xml:space="preserve"> co-occurs with </w:t>
-      </w:r>
-      <w:r>
-        <w:t>RFR</w:t>
-      </w:r>
-      <w:r>
-        <w:t xml:space="preserve"> on the west</w:t>
-      </w:r>
-      <w:r>
-        <w:t xml:space="preserve"> </w:t>
-      </w:r>
-      <w:r>
-        <w:t xml:space="preserve">side of the </w:t>
-      </w:r>
-      <w:r>
-        <w:t xml:space="preserve">Sierran </w:t>
-      </w:r>
-      <w:r>
-        <w:t>crest</w:t>
-      </w:r>
-      <w:r>
-        <w:t xml:space="preserve">, it is typically found in smaller patches, often less than 2 ha (5 acres) in size. </w:t>
-      </w:r>
-      <w:r>
-        <w:t xml:space="preserve">This variant is not subject to the modifiers described above because it is only found on mesic sites. </w:t>
-      </w:r>
-      <w:r>
-        <w:t xml:space="preserve">Mature stands in which </w:t>
-      </w:r>
-      <w:r>
-        <w:rPr>
-          <w:i/>
-          <w:iCs/>
-        </w:rPr>
-        <w:t>P. tremuloides</w:t>
-      </w:r>
-      <w:r>
-        <w:t xml:space="preserve"> are still dominant are usually relatively open. Average canopy closures of stands in eastern California range from 60 to 100 percent in young and intermediate-aged stands and from 25 to 60 percent in mature stands. The open nature of the stands results in substantial </w:t>
-      </w:r>
-      <w:r>
-        <w:t>light penetration to the ground</w:t>
-      </w:r>
-      <w:r>
-        <w:t xml:space="preserve"> (</w:t>
+        <w:t xml:space="preserve">Meyer 2013, </w:t>
       </w:r>
       <w:r>
         <w:t>Verner</w:t>
@@ -1919,9 +2153,6 @@
     <w:p>
       <w:pPr>
         <w:pStyle w:val="ListParagraph"/>
-        <w:rPr>
-          <w:b/>
-        </w:rPr>
       </w:pPr>
       <w:r>
         <w:rPr>
@@ -1942,10 +2173,10 @@
         <w:tab/>
       </w:r>
       <w:r>
-        <w:t>These sites are moister and may be adjacent to meadows or riparian areas. They also tend t</w:t>
-      </w:r>
-      <w:r>
-        <w:t>o occupy the highest elevations and north-facing aspects.</w:t>
+        <w:t xml:space="preserve">These sites generally receive more moisture, </w:t>
+      </w:r>
+      <w:r>
+        <w:t>either from precipitation, by virtue of being positioned on middle or lower slopes or drainage bottoms, or both. They may be adjacent ot meadows or riparian areas. They are found at the highest elevations and north-facing aspects.</w:t>
       </w:r>
     </w:p>
     <w:p>
@@ -1985,10 +2216,19 @@
         <w:t xml:space="preserve">occupy the </w:t>
       </w:r>
       <w:r>
-        <w:t>lower portion of the Red Fir zone</w:t>
-      </w:r>
-      <w:r>
-        <w:t xml:space="preserve">. They are also more likely to exist on south-facing aspects. </w:t>
+        <w:t xml:space="preserve">lower portion of the </w:t>
+      </w:r>
+      <w:r>
+        <w:t>RFR</w:t>
+      </w:r>
+      <w:r>
+        <w:t xml:space="preserve"> zone</w:t>
+      </w:r>
+      <w:r>
+        <w:t>. They are also more likely to</w:t>
+      </w:r>
+      <w:r>
+        <w:t xml:space="preserve"> exist on south-facing aspects and steeper slopes.</w:t>
       </w:r>
     </w:p>
     <w:p>
@@ -2149,6 +2389,9 @@
       </w:r>
       <w:r>
         <w:t xml:space="preserve"> </w:t>
+      </w:r>
+      <w:r>
+        <w:t>In general, these sites lie on lower slope positions, and are associated with slopes under 25% (Potter 1998).</w:t>
       </w:r>
     </w:p>
     <w:p/>
@@ -2248,13 +2491,13 @@
         <w:rPr>
           <w:lang w:eastAsia="ja-JP"/>
         </w:rPr>
-        <w:t>forests are generally not as intense as those in the Rocky Mountains and are typically less intense than those at lower elevations. This may be a result of low annual fuel accumulation beca</w:t>
+        <w:t xml:space="preserve">forests are generally not as intense as those in the Rocky Mountains and are typically less intense than those at lower elevations. </w:t>
       </w:r>
       <w:r>
         <w:rPr>
           <w:lang w:eastAsia="ja-JP"/>
         </w:rPr>
-        <w:t>use of the short growing season.</w:t>
+        <w:t>Lesser annual fuel accumulation, less severe fire weather conditions, and compact and patchy fuels are all factors (Meyer 2013).</w:t>
       </w:r>
       <w:r>
         <w:rPr>
@@ -2457,7 +2700,16 @@
         <w:t>overall</w:t>
       </w:r>
       <w:r>
-        <w:t xml:space="preserve"> data. Van de Water and Safford’s 2011 review paper aggregates hundreds of articles, conference proceedings, and LandFire data on fire return intervals, with an emphasis on Californian sources. We also include here data from the pertinent </w:t>
+        <w:t xml:space="preserve"> data. Van de Water and Safford’s 2011 review paper aggregates hundreds of articles, conference proceedings, and LandFire data on fire return intervals, with an emphasis on Californian sources. </w:t>
+      </w:r>
+      <w:r>
+        <w:t xml:space="preserve">Meyer’s Red Fir NRV assessment aggregated </w:t>
+      </w:r>
+      <w:r>
+        <w:t xml:space="preserve">FRI data from multiple studies (unpubl.). </w:t>
+      </w:r>
+      <w:r>
+        <w:t xml:space="preserve">We also include here data from the pertinent </w:t>
       </w:r>
       <w:r>
         <w:t xml:space="preserve">individual </w:t>
@@ -2480,12 +2732,18 @@
         <w:rPr>
           <w:lang w:eastAsia="ja-JP"/>
         </w:rPr>
-        <w:t>Stand-replacing fires are rare</w:t>
+        <w:t xml:space="preserve">Stand-replacing fires are </w:t>
       </w:r>
       <w:r>
         <w:rPr>
           <w:lang w:eastAsia="ja-JP"/>
         </w:rPr>
+        <w:t>uncommon</w:t>
+      </w:r>
+      <w:r>
+        <w:rPr>
+          <w:lang w:eastAsia="ja-JP"/>
+        </w:rPr>
         <w:t xml:space="preserve"> (</w:t>
       </w:r>
       <w:r>
@@ -2523,7 +2781,58 @@
         <w:rPr>
           <w:lang w:eastAsia="ja-JP"/>
         </w:rPr>
-        <w:t xml:space="preserve">calculated mean fire return interval of 40 years, with a median of 33, mean minimum of 15, and mean maximum of 130. These numbers are applicable to all </w:t>
+        <w:t xml:space="preserve">calculated mean fire return interval of 40 years, with a median of 33, mean minimum of 15, and mean maximum of 130. </w:t>
+      </w:r>
+      <w:r>
+        <w:rPr>
+          <w:lang w:eastAsia="ja-JP"/>
+        </w:rPr>
+        <w:t>Meyer reports a</w:t>
+      </w:r>
+      <w:r>
+        <w:t xml:space="preserve"> </w:t>
+      </w:r>
+      <w:r>
+        <w:t xml:space="preserve">mean FRI </w:t>
+      </w:r>
+      <w:r>
+        <w:t>of</w:t>
+      </w:r>
+      <w:r>
+        <w:t xml:space="preserve"> 51 </w:t>
+      </w:r>
+      <w:r>
+        <w:t xml:space="preserve">years </w:t>
+      </w:r>
+      <w:r>
+        <w:t>in the Sou</w:t>
+      </w:r>
+      <w:r>
+        <w:t xml:space="preserve">thern Cascades/Northern Sierra and </w:t>
+      </w:r>
+      <w:r>
+        <w:t xml:space="preserve">33 </w:t>
+      </w:r>
+      <w:r>
+        <w:t xml:space="preserve">years </w:t>
+      </w:r>
+      <w:r>
+        <w:t>in the Southern &amp; Central Sierra</w:t>
+      </w:r>
+      <w:r>
+        <w:t>. Mid-elevation red fir (most likely to be monotypic) were found to have a mean FRI of 48 years, median of 16 years, min of 5 years, and max of 49 years (unpubl).</w:t>
+      </w:r>
+      <w:r>
+        <w:rPr>
+          <w:lang w:eastAsia="ja-JP"/>
+        </w:rPr>
+        <w:t xml:space="preserve"> </w:t>
+      </w:r>
+      <w:r>
+        <w:rPr>
+          <w:lang w:eastAsia="ja-JP"/>
+        </w:rPr>
+        <w:t xml:space="preserve">These numbers are applicable to all </w:t>
       </w:r>
       <w:r>
         <w:rPr>
@@ -2852,7 +3161,19 @@
         <w:rPr>
           <w:lang w:eastAsia="ja-JP"/>
         </w:rPr>
-        <w:t xml:space="preserve"> The LandFire model for Mediterranean California Red Fir Forest – Southern Sierra estimated fire intervals of 300 years for replacement fire, 320 years for mixed fire, and 80 years for surface fire, with an overall interval of 53 years (2007</w:t>
+        <w:t xml:space="preserve"> </w:t>
+      </w:r>
+      <w:r>
+        <w:rPr>
+          <w:lang w:eastAsia="ja-JP"/>
+        </w:rPr>
+        <w:t xml:space="preserve">Meyer reports median FRIs as low as 27 and as high as 76. The mean FRI for high-elevation red fir is 83 years, median is 66 years, min is 18 years and max is 78 years (unpubl.). </w:t>
+      </w:r>
+      <w:r>
+        <w:rPr>
+          <w:lang w:eastAsia="ja-JP"/>
+        </w:rPr>
+        <w:t>The LandFire model for Mediterranean California Red Fir Forest – Southern Sierra estimated fire intervals of 300 years for replacement fire, 320 years for mixed fire, and 80 years for surface fire, with an overall interval of 53 years (2007</w:t>
       </w:r>
       <w:r>
         <w:rPr>
@@ -2951,7 +3272,19 @@
         <w:rPr>
           <w:lang w:eastAsia="ja-JP"/>
         </w:rPr>
-        <w:t xml:space="preserve"> The LandFire model for Mediterranean California Red Fir Forest – Cascades estimated fire intervals of 150 years for replacement fire, 180 years for mixed fire, and 60 years for surface fire, with an overall interval of 35 years (2007a).</w:t>
+        <w:t xml:space="preserve"> </w:t>
+      </w:r>
+      <w:r>
+        <w:rPr>
+          <w:lang w:eastAsia="ja-JP"/>
+        </w:rPr>
+        <w:t xml:space="preserve">Meyer reports median FRIs as low as 8 years and as high as 24 years. The mean FRI for low-elevation red fir is 27 years, median is 14 years, min is 7 years, and max is 61 years (unpubl). </w:t>
+      </w:r>
+      <w:r>
+        <w:rPr>
+          <w:lang w:eastAsia="ja-JP"/>
+        </w:rPr>
+        <w:t>The LandFire model for Mediterranean California Red Fir Forest – Cascades estimated fire intervals of 150 years for replacement fire, 180 years for mixed fire, and 60 years for surface fire, with an overall interval of 35 years (2007a).</w:t>
       </w:r>
       <w:r>
         <w:rPr>
@@ -3680,7 +4013,7 @@
               <w:rPr>
                 <w:color w:val="000000"/>
               </w:rPr>
-              <w:t>140</w:t>
+              <w:t>209</w:t>
             </w:r>
           </w:p>
         </w:tc>
@@ -3770,7 +4103,7 @@
               <w:rPr>
                 <w:color w:val="000000"/>
               </w:rPr>
-              <w:t>8</w:t>
+              <w:t>3</w:t>
             </w:r>
           </w:p>
         </w:tc>
@@ -3876,7 +4209,7 @@
               <w:rPr>
                 <w:color w:val="000000"/>
               </w:rPr>
-              <w:t>36</w:t>
+              <w:t>32</w:t>
             </w:r>
           </w:p>
         </w:tc>
@@ -3966,7 +4299,7 @@
               <w:rPr>
                 <w:color w:val="000000"/>
               </w:rPr>
-              <w:t>2</w:t>
+              <w:t>7</w:t>
             </w:r>
           </w:p>
         </w:tc>
@@ -4072,7 +4405,7 @@
               <w:rPr>
                 <w:color w:val="000000"/>
               </w:rPr>
-              <w:t>29</w:t>
+              <w:t>28</w:t>
             </w:r>
           </w:p>
         </w:tc>
@@ -4275,7 +4608,7 @@
               <w:rPr>
                 <w:color w:val="000000"/>
               </w:rPr>
-              <w:t>151</w:t>
+              <w:t>180</w:t>
             </w:r>
           </w:p>
         </w:tc>
@@ -4362,7 +4695,7 @@
               <w:rPr>
                 <w:color w:val="000000"/>
               </w:rPr>
-              <w:t>21</w:t>
+              <w:t>17</w:t>
             </w:r>
           </w:p>
         </w:tc>
@@ -4469,7 +4802,7 @@
               <w:rPr>
                 <w:color w:val="000000"/>
               </w:rPr>
-              <w:t>32</w:t>
+              <w:t>36</w:t>
             </w:r>
           </w:p>
         </w:tc>
@@ -4556,7 +4889,7 @@
               <w:rPr>
                 <w:color w:val="000000"/>
               </w:rPr>
-              <w:t>79</w:t>
+              <w:t>83</w:t>
             </w:r>
           </w:p>
         </w:tc>
@@ -4663,7 +4996,7 @@
               <w:rPr>
                 <w:color w:val="000000"/>
               </w:rPr>
-              <w:t>26</w:t>
+              <w:t>30</w:t>
             </w:r>
           </w:p>
         </w:tc>
@@ -5146,6 +5479,8 @@
                 <w:color w:val="000000"/>
               </w:rPr>
             </w:pPr>
+            <w:bookmarkStart w:id="0" w:name="_GoBack"/>
+            <w:bookmarkEnd w:id="0"/>
             <w:r>
               <w:rPr>
                 <w:color w:val="000000"/>
@@ -6270,7 +6605,13 @@
         <w:t>A. magnifica</w:t>
       </w:r>
       <w:r>
-        <w:t xml:space="preserve"> comes in over time. Shrub cover is an important component (</w:t>
+        <w:t xml:space="preserve"> comes in over time. Shrub cover is an important component</w:t>
+      </w:r>
+      <w:r>
+        <w:t>; herb cover varies</w:t>
+      </w:r>
+      <w:r>
+        <w:t xml:space="preserve"> (</w:t>
       </w:r>
       <w:r>
         <w:t>LandFire</w:t>
@@ -6315,7 +6656,13 @@
         <w:t>P. lambertiana</w:t>
       </w:r>
       <w:r>
-        <w:t xml:space="preserve"> from seed. Shrub cover varies. Herbs are often sparse due to competition for soil moisture on light soils (</w:t>
+        <w:t xml:space="preserve"> from seed. Shrub </w:t>
+      </w:r>
+      <w:r>
+        <w:t xml:space="preserve">and herb </w:t>
+      </w:r>
+      <w:r>
+        <w:t>cover varies. (</w:t>
       </w:r>
       <w:r>
         <w:t>LandFire</w:t>
@@ -6996,15 +7343,7 @@
           <w:noProof/>
           <w:szCs w:val="20"/>
         </w:rPr>
-        <w:t>ecome the dominant tree species</w:t>
-      </w:r>
-      <w:r>
-        <w:rPr>
-          <w:rFonts w:eastAsia="Times New Roman"/>
-          <w:noProof/>
-          <w:szCs w:val="20"/>
-        </w:rPr>
-        <w:t xml:space="preserve"> </w:t>
+        <w:t xml:space="preserve">ecome the dominant tree species. Canopy cover is less than 40% </w:t>
       </w:r>
       <w:r>
         <w:rPr>
@@ -7708,7 +8047,7 @@
         <w:t>High mortality wildfire (</w:t>
       </w:r>
       <w:r>
-        <w:t>17.4</w:t>
+        <w:t>7.4</w:t>
       </w:r>
       <w:r>
         <w:t>% of fires in this condition</w:t>
@@ -7717,7 +8056,10 @@
         <w:t>) returns the patch to Early Development. Low mortality fire (</w:t>
       </w:r>
       <w:r>
-        <w:t>82.6</w:t>
+        <w:t>9</w:t>
+      </w:r>
+      <w:r>
+        <w:t>2.6</w:t>
       </w:r>
       <w:r>
         <w:t xml:space="preserve">%) maintains the MDO condition and allows for succession to LDO. </w:t>
@@ -7752,7 +8094,7 @@
         <w:t>High mortality wildfire (</w:t>
       </w:r>
       <w:r>
-        <w:t>11.8</w:t>
+        <w:t>7.4</w:t>
       </w:r>
       <w:r>
         <w:t>% of fires in this condition</w:t>
@@ -7761,7 +8103,7 @@
         <w:t>) returns the patch to Early Development. Low mortality fire (</w:t>
       </w:r>
       <w:r>
-        <w:t>88.2</w:t>
+        <w:t>92.6</w:t>
       </w:r>
       <w:r>
         <w:t xml:space="preserve">%) maintains the MDO condition and allows for succession to LDO. </w:t>
@@ -8550,16 +8892,16 @@
         <w:t>igh mortality wildfire (</w:t>
       </w:r>
       <w:r>
-        <w:t>15.1</w:t>
+        <w:t>9.6</w:t>
       </w:r>
       <w:r>
         <w:t>% of fires in this condition</w:t>
       </w:r>
       <w:r>
-        <w:t>) returns the patch to ED. Low mortality wildfire (8</w:t>
-      </w:r>
-      <w:r>
-        <w:t>4.9</w:t>
+        <w:t>) returns the patch to ED. Low mortality wildfire (</w:t>
+      </w:r>
+      <w:r>
+        <w:t>90.4</w:t>
       </w:r>
       <w:r>
         <w:t xml:space="preserve">%) </w:t>
@@ -8615,16 +8957,16 @@
         <w:t>igh mortality wildfire (</w:t>
       </w:r>
       <w:r>
-        <w:t>15.1</w:t>
+        <w:t>9.6</w:t>
       </w:r>
       <w:r>
         <w:t>% of fires in this condition</w:t>
       </w:r>
       <w:r>
-        <w:t>) returns the patch to ED. Low mortality wildfire (8</w:t>
-      </w:r>
-      <w:r>
-        <w:t>4.9</w:t>
+        <w:t>) returns the patch to ED. Low mortality wildfire (</w:t>
+      </w:r>
+      <w:r>
+        <w:t>90.4</w:t>
       </w:r>
       <w:r>
         <w:t xml:space="preserve">%) </w:t>
@@ -8793,21 +9135,29 @@
           <w:rFonts w:ascii="Garamond" w:hAnsi="Garamond"/>
           <w:color w:val="auto"/>
         </w:rPr>
-        <w:t xml:space="preserve">, subdominant trees die and add to a growing layer of duff and downed woody material, and dominant trees continue to grow for several hundred years. Old growth stands </w:t>
+        <w:t xml:space="preserve">, subdominant trees die and add to a growing layer of duff and downed woody material, and dominant trees continue to grow for several hundred years. </w:t>
+      </w:r>
+      <w:r>
+        <w:rPr>
+          <w:rFonts w:ascii="Garamond" w:hAnsi="Garamond"/>
+          <w:i/>
+          <w:color w:val="auto"/>
+        </w:rPr>
+        <w:t>A. magnifica</w:t>
       </w:r>
       <w:r>
         <w:rPr>
           <w:rFonts w:ascii="Garamond" w:hAnsi="Garamond"/>
           <w:color w:val="auto"/>
         </w:rPr>
-        <w:t xml:space="preserve">even </w:t>
+        <w:t xml:space="preserve"> is the most common tree species.</w:t>
       </w:r>
       <w:r>
         <w:rPr>
           <w:rFonts w:ascii="Garamond" w:hAnsi="Garamond"/>
           <w:color w:val="auto"/>
         </w:rPr>
-        <w:t xml:space="preserve">on poor sites may average 400 years old. </w:t>
+        <w:t xml:space="preserve"> The understory of mature stands may be limited to less than 5% cover (e.g. </w:t>
       </w:r>
       <w:r>
         <w:rPr>
@@ -8815,116 +9165,101 @@
           <w:i/>
           <w:color w:val="auto"/>
         </w:rPr>
-        <w:t>A. magnifica</w:t>
+        <w:t>Chimaphila menziesii, Pyrola picta</w:t>
       </w:r>
       <w:r>
         <w:rPr>
           <w:rFonts w:ascii="Garamond" w:hAnsi="Garamond"/>
           <w:color w:val="auto"/>
         </w:rPr>
-        <w:t xml:space="preserve"> is the most common tree species.</w:t>
+        <w:t>).</w:t>
+      </w:r>
+      <w:r>
+        <w:rPr>
+          <w:rFonts w:ascii="Garamond" w:hAnsi="Garamond"/>
+          <w:i/>
+          <w:color w:val="auto"/>
+        </w:rPr>
+        <w:t xml:space="preserve"> </w:t>
       </w:r>
       <w:r>
         <w:rPr>
           <w:rFonts w:ascii="Garamond" w:hAnsi="Garamond"/>
           <w:color w:val="auto"/>
         </w:rPr>
-        <w:t xml:space="preserve"> The understory of mature stands may be limited to less than 5% cover (e.g. </w:t>
-      </w:r>
-      <w:r>
-        <w:rPr>
-          <w:rFonts w:ascii="Garamond" w:hAnsi="Garamond"/>
-          <w:i/>
-          <w:color w:val="auto"/>
-        </w:rPr>
-        <w:t>Chimaphila menziesii, Pyrola picta</w:t>
+        <w:t>T</w:t>
       </w:r>
       <w:r>
         <w:rPr>
           <w:rFonts w:ascii="Garamond" w:hAnsi="Garamond"/>
           <w:color w:val="auto"/>
         </w:rPr>
-        <w:t>).</w:t>
-      </w:r>
-      <w:r>
-        <w:rPr>
-          <w:rFonts w:ascii="Garamond" w:hAnsi="Garamond"/>
-          <w:i/>
-          <w:color w:val="auto"/>
-        </w:rPr>
-        <w:t xml:space="preserve"> </w:t>
+        <w:t xml:space="preserve">his condition develops when low </w:t>
       </w:r>
       <w:r>
         <w:rPr>
           <w:rFonts w:ascii="Garamond" w:hAnsi="Garamond"/>
           <w:color w:val="auto"/>
         </w:rPr>
-        <w:t>T</w:t>
+        <w:t>mortality disturbance is fairly frequ</w:t>
       </w:r>
       <w:r>
         <w:rPr>
           <w:rFonts w:ascii="Garamond" w:hAnsi="Garamond"/>
           <w:color w:val="auto"/>
         </w:rPr>
-        <w:t xml:space="preserve">his condition develops when low </w:t>
+        <w:t xml:space="preserve">ent; it persists as long as low </w:t>
       </w:r>
       <w:r>
         <w:rPr>
           <w:rFonts w:ascii="Garamond" w:hAnsi="Garamond"/>
           <w:color w:val="auto"/>
         </w:rPr>
-        <w:t>mortality disturbance is fairly frequ</w:t>
+        <w:t xml:space="preserve">mortality fires continue to occur periodically. </w:t>
+      </w:r>
+      <w:r>
+        <w:rPr>
+          <w:rFonts w:ascii="Garamond" w:hAnsi="Garamond"/>
+          <w:i/>
+          <w:color w:val="auto"/>
+        </w:rPr>
+        <w:t>Ceanothus</w:t>
       </w:r>
       <w:r>
         <w:rPr>
           <w:rFonts w:ascii="Garamond" w:hAnsi="Garamond"/>
           <w:color w:val="auto"/>
         </w:rPr>
-        <w:t xml:space="preserve">ent; it persists as long as low </w:t>
+        <w:t xml:space="preserve"> and </w:t>
+      </w:r>
+      <w:r>
+        <w:rPr>
+          <w:rFonts w:ascii="Garamond" w:hAnsi="Garamond"/>
+          <w:i/>
+          <w:color w:val="auto"/>
+        </w:rPr>
+        <w:t>Arctostaphylos</w:t>
       </w:r>
       <w:r>
         <w:rPr>
           <w:rFonts w:ascii="Garamond" w:hAnsi="Garamond"/>
           <w:color w:val="auto"/>
         </w:rPr>
-        <w:t xml:space="preserve">mortality fires continue to occur periodically. </w:t>
-      </w:r>
-      <w:r>
-        <w:rPr>
-          <w:rFonts w:ascii="Garamond" w:hAnsi="Garamond"/>
-          <w:i/>
-          <w:color w:val="auto"/>
-        </w:rPr>
-        <w:t>Ceanothus</w:t>
+        <w:t xml:space="preserve"> popu</w:t>
       </w:r>
       <w:r>
         <w:rPr>
           <w:rFonts w:ascii="Garamond" w:hAnsi="Garamond"/>
           <w:color w:val="auto"/>
         </w:rPr>
-        <w:t xml:space="preserve"> and </w:t>
-      </w:r>
-      <w:r>
-        <w:rPr>
-          <w:rFonts w:ascii="Garamond" w:hAnsi="Garamond"/>
-          <w:i/>
-          <w:color w:val="auto"/>
-        </w:rPr>
-        <w:t>Arctostaphylos</w:t>
+        <w:t>late disturbance-generated gaps</w:t>
       </w:r>
       <w:r>
         <w:rPr>
           <w:rFonts w:ascii="Garamond" w:hAnsi="Garamond"/>
           <w:color w:val="auto"/>
         </w:rPr>
-        <w:t xml:space="preserve"> popu</w:t>
-      </w:r>
-      <w:r>
-        <w:rPr>
-          <w:rFonts w:ascii="Garamond" w:hAnsi="Garamond"/>
-          <w:color w:val="auto"/>
-        </w:rPr>
-        <w:t>late disturbance-generated gaps</w:t>
+        <w:t>. Canopy cover is less than 40%</w:t>
       </w:r>
       <w:r>
         <w:rPr>
@@ -9433,7 +9768,7 @@
         <w:t>High mortality wildfire (</w:t>
       </w:r>
       <w:r>
-        <w:t>17.4</w:t>
+        <w:t>11.2</w:t>
       </w:r>
       <w:r>
         <w:t>% of fires in this condition</w:t>
@@ -9442,7 +9777,7 @@
         <w:t>) returns the patch to early development. Low mortality wildfire (</w:t>
       </w:r>
       <w:r>
-        <w:t>82.6</w:t>
+        <w:t>88.8</w:t>
       </w:r>
       <w:r>
         <w:t xml:space="preserve">%) maintains LDO. </w:t>
@@ -9470,13 +9805,22 @@
       </w:r>
       <w:r>
         <w:tab/>
-        <w:t>High mortality wildfire (2.5</w:t>
+        <w:t>High mortality wildfire (</w:t>
+      </w:r>
+      <w:r>
+        <w:t>11.2</w:t>
       </w:r>
       <w:r>
         <w:t>% of fires in this condition</w:t>
       </w:r>
       <w:r>
-        <w:t xml:space="preserve">) returns the patch to early development. Low mortality wildfire (97.5%) maintains LDO. </w:t>
+        <w:t>) returns the patch to early developme</w:t>
+      </w:r>
+      <w:r>
+        <w:t>nt. Low mortality wildfire (88.8</w:t>
+      </w:r>
+      <w:r>
+        <w:t xml:space="preserve">%) maintains LDO. </w:t>
       </w:r>
     </w:p>
     <w:p>
@@ -9631,30 +9975,6 @@
       <w:r>
         <w:rPr>
           <w:rFonts w:eastAsia="Times New Roman"/>
-          <w:noProof/>
-          <w:szCs w:val="20"/>
-        </w:rPr>
-        <w:t xml:space="preserve">Old growth stands </w:t>
-      </w:r>
-      <w:r>
-        <w:rPr>
-          <w:rFonts w:eastAsia="Times New Roman"/>
-          <w:noProof/>
-          <w:szCs w:val="20"/>
-        </w:rPr>
-        <w:t xml:space="preserve">even </w:t>
-      </w:r>
-      <w:r>
-        <w:rPr>
-          <w:rFonts w:eastAsia="Times New Roman"/>
-          <w:noProof/>
-          <w:szCs w:val="20"/>
-        </w:rPr>
-        <w:t xml:space="preserve">on poor sites may average 400 years old. </w:t>
-      </w:r>
-      <w:r>
-        <w:rPr>
-          <w:rFonts w:eastAsia="Times New Roman"/>
           <w:i/>
           <w:noProof/>
           <w:szCs w:val="20"/>
@@ -10172,7 +10492,7 @@
         <w:t>High mortality wildfire (</w:t>
       </w:r>
       <w:r>
-        <w:t>25.4</w:t>
+        <w:t>14.5</w:t>
       </w:r>
       <w:r>
         <w:t>% of fires in this condition</w:t>
@@ -10181,13 +10501,19 @@
         <w:t>) will return the patch to Early Development. Low mortality wildfire (</w:t>
       </w:r>
       <w:r>
-        <w:t>74.6</w:t>
+        <w:t>85.5</w:t>
       </w:r>
       <w:r>
         <w:t>%) opens the stand up to LDO</w:t>
       </w:r>
       <w:r>
-        <w:t xml:space="preserve"> 75% o</w:t>
+        <w:t xml:space="preserve"> </w:t>
+      </w:r>
+      <w:r>
+        <w:t>50</w:t>
+      </w:r>
+      <w:r>
+        <w:t>% o</w:t>
       </w:r>
       <w:r>
         <w:t>f</w:t>
@@ -10257,7 +10583,13 @@
         <w:t>opens the stand up to LDO</w:t>
       </w:r>
       <w:r>
-        <w:t xml:space="preserve"> 75% o</w:t>
+        <w:t xml:space="preserve"> </w:t>
+      </w:r>
+      <w:r>
+        <w:t>50</w:t>
+      </w:r>
+      <w:r>
+        <w:t>% o</w:t>
       </w:r>
       <w:r>
         <w:t>f</w:t>
@@ -13712,6 +14044,23 @@
         <w:ind w:left="720" w:hanging="720"/>
       </w:pPr>
       <w:r>
+        <w:t xml:space="preserve">Chappell, Christopher B. and James K. Agee. “Fire Severity and Tree Seedling Establishment in Abies Magnifica Forests, Southern Cascades, Oregon.” </w:t>
+      </w:r>
+      <w:r>
+        <w:rPr>
+          <w:i/>
+        </w:rPr>
+        <w:t>Ecological Applications</w:t>
+      </w:r>
+      <w:r>
+        <w:t xml:space="preserve"> 6.2 (1996): 628-640.</w:t>
+      </w:r>
+    </w:p>
+    <w:p>
+      <w:pPr>
+        <w:ind w:left="720" w:hanging="720"/>
+      </w:pPr>
+      <w:r>
         <w:t>Cope, Amy B</w:t>
       </w:r>
       <w:r>
@@ -13964,6 +14313,15 @@
       </w:r>
       <w:r>
         <w:t>&gt;. Accessed 30 November 2012.</w:t>
+      </w:r>
+    </w:p>
+    <w:p>
+      <w:pPr>
+        <w:spacing w:line="276" w:lineRule="auto"/>
+        <w:ind w:left="720" w:hanging="720"/>
+      </w:pPr>
+      <w:r>
+        <w:t>Meyer, Marc. Personal communication, 19 June 2013.</w:t>
       </w:r>
     </w:p>
     <w:p>
@@ -14025,7 +14383,7 @@
           <w:color w:val="1D1D1D"/>
           <w:lang w:eastAsia="ja-JP"/>
         </w:rPr>
-        <w:t>Safford, Hugh S. Personal communication, 5 May 2013.</w:t>
+        <w:t>Potter 1998</w:t>
       </w:r>
     </w:p>
     <w:p>
@@ -14038,6 +14396,8 @@
         <w:ind w:left="720" w:hanging="720"/>
         <w:rPr>
           <w:rFonts w:cs="Times"/>
+          <w:iCs/>
+          <w:color w:val="1D1D1D"/>
           <w:lang w:eastAsia="ja-JP"/>
         </w:rPr>
       </w:pPr>
@@ -14048,8 +14408,22 @@
           <w:color w:val="1D1D1D"/>
           <w:lang w:eastAsia="ja-JP"/>
         </w:rPr>
-        <w:t>Skinner, Carl N. and Chi-Ru Chang</w:t>
-      </w:r>
+        <w:t>Safford, Hugh S. Personal communication, 5 May 2013.</w:t>
+      </w:r>
+    </w:p>
+    <w:p>
+      <w:pPr>
+        <w:widowControl w:val="0"/>
+        <w:tabs>
+          <w:tab w:val="left" w:pos="2250"/>
+        </w:tabs>
+        <w:spacing w:line="276" w:lineRule="auto"/>
+        <w:ind w:left="720" w:hanging="720"/>
+        <w:rPr>
+          <w:rFonts w:cs="Times"/>
+          <w:lang w:eastAsia="ja-JP"/>
+        </w:rPr>
+      </w:pPr>
       <w:r>
         <w:rPr>
           <w:rFonts w:cs="Times"/>
@@ -14057,6 +14431,15 @@
           <w:color w:val="1D1D1D"/>
           <w:lang w:eastAsia="ja-JP"/>
         </w:rPr>
+        <w:t>Skinner, Carl N. and Chi-Ru Chang</w:t>
+      </w:r>
+      <w:r>
+        <w:rPr>
+          <w:rFonts w:cs="Times"/>
+          <w:iCs/>
+          <w:color w:val="1D1D1D"/>
+          <w:lang w:eastAsia="ja-JP"/>
+        </w:rPr>
         <w:t xml:space="preserve">. “Fire Regimes, Past and Present.” </w:t>
       </w:r>
       <w:r>
@@ -14073,6 +14456,15 @@
           <w:lang w:eastAsia="ja-JP"/>
         </w:rPr>
         <w:t>. Davis: University of California, Centers for Water and Wildland Resources, 1996.</w:t>
+      </w:r>
+    </w:p>
+    <w:p>
+      <w:pPr>
+        <w:spacing w:line="276" w:lineRule="auto"/>
+        <w:ind w:left="720" w:hanging="720"/>
+      </w:pPr>
+      <w:r>
+        <w:t>Taylor, XXX and XXX Halpern. (1991)</w:t>
       </w:r>
     </w:p>
     <w:p>
@@ -14895,7 +15287,6 @@
   <w:style w:type="character" w:default="1" w:styleId="DefaultParagraphFont">
     <w:name w:val="Default Paragraph Font"/>
     <w:uiPriority w:val="1"/>
-    <w:semiHidden/>
     <w:unhideWhenUsed/>
   </w:style>
   <w:style w:type="table" w:default="1" w:styleId="TableNormal">
@@ -15416,7 +15807,6 @@
   <w:style w:type="character" w:default="1" w:styleId="DefaultParagraphFont">
     <w:name w:val="Default Paragraph Font"/>
     <w:uiPriority w:val="1"/>
-    <w:semiHidden/>
     <w:unhideWhenUsed/>
   </w:style>
   <w:style w:type="table" w:default="1" w:styleId="TableNormal">
@@ -16029,7 +16419,7 @@
 </file>
 
 <file path=customXml/itemProps1.xml><?xml version="1.0" encoding="utf-8"?>
-<ds:datastoreItem xmlns:ds="http://schemas.openxmlformats.org/officeDocument/2006/customXml" ds:itemID="{E0FD8CBD-A20A-EE4A-A0B6-4F7D6718C4AE}">
+<ds:datastoreItem xmlns:ds="http://schemas.openxmlformats.org/officeDocument/2006/customXml" ds:itemID="{C30101B0-3167-784C-9C4B-D7E2CC7DDB99}">
   <ds:schemaRefs>
     <ds:schemaRef ds:uri="http://schemas.openxmlformats.org/officeDocument/2006/bibliography"/>
   </ds:schemaRefs>

</xml_diff>